<commit_message>
Most comments now done
</commit_message>
<xml_diff>
--- a/full_article_jaf20160909.docx
+++ b/full_article_jaf20160909.docx
@@ -5196,12 +5196,10 @@
         <w:rPr/>
         <w:commentReference w:id="34"/>
       </w:r>
-      <w:ins w:id="3" w:author="Jesse Greenslade" w:date="2016-09-22T14:42:00Z">
-        <w:r>
-          <w:rPr/>
-          <w:commentReference w:id="35"/>
-        </w:r>
-      </w:ins>
+      <w:r>
+        <w:rPr/>
+        <w:commentReference w:id="35"/>
+      </w:r>
       <w:r>
         <w:rPr/>
         <w:t>.</w:t>
@@ -5326,12 +5324,10 @@
         <w:rPr/>
         <w:commentReference w:id="37"/>
       </w:r>
-      <w:ins w:id="4" w:author="Jesse Greenslade" w:date="2016-09-22T16:26:00Z">
-        <w:r>
-          <w:rPr/>
-          <w:commentReference w:id="38"/>
-        </w:r>
-      </w:ins>
+      <w:r>
+        <w:rPr/>
+        <w:commentReference w:id="38"/>
+      </w:r>
       <w:r>
         <w:rPr/>
         <w:t>} shows the observed and simulated ozone profiles at all sites, averaged seasonally</w:t>
@@ -5416,7 +5412,7 @@
       <w:pPr>
         <w:pStyle w:val="PlainText"/>
       </w:pPr>
-      <w:ins w:id="5" w:author="Jesse Greenslade" w:date="2016-09-22T16:29:00Z">
+      <w:ins w:id="3" w:author="Jesse Greenslade" w:date="2016-09-22T16:29:00Z">
         <w:r>
           <w:rPr/>
           <w:t>TODO JESSE: Up to here</w:t>
@@ -5437,7 +5433,13 @@
         </w:rPr>
       </w:pPr>
       <w:r>
-        <w:rPr/>
+        <w:rPr>
+          <w:rFonts w:eastAsia="ＭＳ 明朝" w:cs="" w:cstheme="minorBidi" w:eastAsiaTheme="minorEastAsia"/>
+          <w:color w:val="00000A"/>
+          <w:sz w:val="21"/>
+          <w:szCs w:val="21"/>
+          <w:lang w:val="en-CA" w:eastAsia="en-US" w:bidi="ar-SA"/>
+        </w:rPr>
       </w:r>
       <w:r/>
     </w:p>
@@ -5465,1859 +5467,835 @@
       </w:r>
       <w:r>
         <w:rPr/>
-        <w:t xml:space="preserve">Figure \ref{fig:event_profile_comparison} </w:t>
-      </w:r>
-      <w:ins w:id="6" w:author="Jenny Fisher" w:date="2016-09-09T11:20:00Z">
+        <w:t xml:space="preserve">Figure \ref{fig:event_profile_comparison} compares modeled (red) and observed (black) ozone profiles on three example days when STT events were detected using the ozonesondes. </w:t>
+      </w:r>
+      <w:del w:id="4" w:author="Jesse Greenslade" w:date="2016-09-23T11:47:00Z">
         <w:r>
           <w:rPr/>
-          <w:t xml:space="preserve">compares </w:t>
+          <w:delText>The leftmost plot (Macquarie Island, 20040519) shows the profile with the closest match between model and observations; the middle plot (Davis, 20070115) shows an average comparison, and the rightmost plot (Melbourne, 20050203) shows the worst comparison found</w:delText>
         </w:r>
-      </w:ins>
-      <w:ins w:id="7" w:author="Jenny Fisher" w:date="2016-09-09T11:21:00Z">
+      </w:del>
+      <w:del w:id="5" w:author="Jesse Greenslade" w:date="2016-09-23T11:47:00Z">
         <w:r>
           <w:rPr/>
-          <w:t xml:space="preserve">modeled </w:t>
+          <w:commentReference w:id="40"/>
         </w:r>
-      </w:ins>
-      <w:ins w:id="8" w:author="Jenny Fisher" w:date="2016-09-09T11:25:00Z">
+      </w:del>
+      <w:del w:id="6" w:author="Jesse Greenslade" w:date="2016-09-23T11:47:00Z">
         <w:r>
           <w:rPr/>
-          <w:t xml:space="preserve">(red) </w:t>
+          <w:commentReference w:id="41"/>
         </w:r>
-      </w:ins>
-      <w:ins w:id="9" w:author="Jenny Fisher" w:date="2016-09-09T11:21:00Z">
+      </w:del>
+      <w:del w:id="7" w:author="Jesse Greenslade" w:date="2016-09-23T11:47:00Z">
         <w:r>
           <w:rPr/>
-          <w:t xml:space="preserve">and observed </w:t>
-        </w:r>
-      </w:ins>
-      <w:ins w:id="10" w:author="Jenny Fisher" w:date="2016-09-09T11:25:00Z">
-        <w:r>
-          <w:rPr/>
-          <w:t xml:space="preserve">(black) </w:t>
-        </w:r>
-      </w:ins>
-      <w:ins w:id="11" w:author="Jenny Fisher" w:date="2016-09-09T11:20:00Z">
-        <w:r>
-          <w:rPr/>
-          <w:t>ozone profiles</w:t>
-        </w:r>
-      </w:ins>
-      <w:ins w:id="12" w:author="Jenny Fisher" w:date="2016-09-09T11:21:00Z">
-        <w:r>
-          <w:rPr/>
-          <w:t xml:space="preserve"> on three example days </w:t>
-        </w:r>
-      </w:ins>
-      <w:ins w:id="13" w:author="Jenny Fisher" w:date="2016-09-09T11:22:00Z">
-        <w:r>
-          <w:rPr/>
-          <w:t xml:space="preserve">when STT events were detected using the ozonesondes. The leftmost plot (Macquarie Island, 20040519) </w:t>
-        </w:r>
-      </w:ins>
-      <w:r>
-        <w:rPr/>
-        <w:t xml:space="preserve">shows the </w:t>
-      </w:r>
-      <w:del w:id="14" w:author="Jenny Fisher" w:date="2016-09-09T11:24:00Z">
-        <w:r>
-          <w:rPr/>
-          <w:delText xml:space="preserve">best </w:delText>
+          <w:delText xml:space="preserve"> in our dataset.</w:delText>
         </w:r>
       </w:del>
-      <w:ins w:id="15" w:author="Jenny Fisher" w:date="2016-09-09T11:24:00Z">
-        <w:r>
-          <w:rPr/>
-          <w:t>profile with the closest match between model and observations; the middle plot (</w:t>
-        </w:r>
-      </w:ins>
-      <w:ins w:id="16" w:author="Jenny Fisher" w:date="2016-09-09T11:25:00Z">
-        <w:r>
-          <w:rPr/>
-          <w:t>Davis, 20070115) shows an average</w:t>
-        </w:r>
-      </w:ins>
-      <w:ins w:id="17" w:author="Jenny Fisher" w:date="2016-09-09T11:24:00Z">
+      <w:r/>
+    </w:p>
+    <w:p>
+      <w:pPr>
+        <w:pStyle w:val="PlainText"/>
+      </w:pPr>
+      <w:ins w:id="8" w:author="Jesse Greenslade" w:date="2016-09-23T11:47:00Z">
         <w:r>
           <w:rPr/>
           <w:t xml:space="preserve"> </w:t>
         </w:r>
       </w:ins>
-      <w:ins w:id="18" w:author="Jenny Fisher" w:date="2016-09-09T11:23:00Z">
+      <w:ins w:id="9" w:author="Jesse Greenslade" w:date="2016-09-23T11:47:00Z">
         <w:r>
           <w:rPr/>
-          <w:t xml:space="preserve">comparison, and the rightmost plot (Melbourne, </w:t>
+          <w:t xml:space="preserve">The plot shows the profile with the closest (qualitative) match between </w:t>
         </w:r>
       </w:ins>
-      <w:ins w:id="19" w:author="Jenny Fisher" w:date="2016-09-09T11:25:00Z">
+      <w:ins w:id="10" w:author="Jesse Greenslade" w:date="2016-09-23T11:48:00Z">
         <w:r>
           <w:rPr/>
-          <w:t>20050203)</w:t>
+          <w:t xml:space="preserve">model and observations; from left to right the </w:t>
         </w:r>
       </w:ins>
-      <w:del w:id="20" w:author="Jenny Fisher" w:date="2016-09-09T11:25:00Z">
+      <w:ins w:id="11" w:author="Jesse Greenslade" w:date="2016-09-23T11:49:00Z">
         <w:r>
           <w:rPr/>
-          <w:delText>(left)</w:delText>
+          <w:t>profiles are from Davis yyyymmdd, Macquarie Island yyyymmdd, and Melbourne yyyymmdd. (TODO: update this plot)</w:t>
         </w:r>
-      </w:del>
-      <w:r>
-        <w:rPr/>
-        <w:t xml:space="preserve"> </w:t>
-      </w:r>
-      <w:del w:id="21" w:author="Jenny Fisher" w:date="2016-09-09T11:25:00Z">
+      </w:ins>
+      <w:r/>
+    </w:p>
+    <w:p>
+      <w:pPr>
+        <w:pStyle w:val="PlainText"/>
+      </w:pPr>
+      <w:r>
+        <w:rPr/>
+        <w:t xml:space="preserve">  </w:t>
+      </w:r>
+      <w:r>
+        <w:rPr/>
+        <w:t>The model output is shown in red, and is the average over 2$^{\circ}$ latitude by 2.5$^{\circ}$ longitude which contain the respective sonde release site.</w:t>
+      </w:r>
+      <w:r>
+        <w:rPr/>
+        <w:commentReference w:id="42"/>
+      </w:r>
+      <w:r/>
+    </w:p>
+    <w:p>
+      <w:pPr>
+        <w:pStyle w:val="PlainText"/>
+      </w:pPr>
+      <w:r>
+        <w:rPr/>
+        <w:t xml:space="preserve">  </w:t>
+      </w:r>
+      <w:r>
+        <w:rPr/>
+        <w:t>As shown in the figure</w:t>
+      </w:r>
+      <w:r>
+        <w:rPr/>
+        <w:commentReference w:id="43"/>
+      </w:r>
+      <w:r>
+        <w:rPr/>
+        <w:t>, GEOS-Chem includes few levels in the tropopause (compared to more than 100 for the ozonesondes</w:t>
+      </w:r>
+      <w:r>
+        <w:rPr/>
+        <w:commentReference w:id="44"/>
+      </w:r>
+      <w:r>
+        <w:rPr/>
+        <w:t>). This low vertical resolution precludes detection of STTs, which are typically &lt;1km in extent</w:t>
+      </w:r>
+      <w:r>
+        <w:rPr/>
+        <w:commentReference w:id="45"/>
+      </w:r>
+      <w:r>
+        <w:rPr/>
+        <w:commentReference w:id="46"/>
+      </w:r>
+      <w:r>
+        <w:rPr/>
+        <w:t>.</w:t>
+      </w:r>
+      <w:r/>
+    </w:p>
+    <w:p>
+      <w:pPr>
+        <w:pStyle w:val="PlainText"/>
+      </w:pPr>
+      <w:r>
+        <w:rPr/>
+        <w:t xml:space="preserve">  </w:t>
+      </w:r>
+      <w:r/>
+    </w:p>
+    <w:p>
+      <w:pPr>
+        <w:pStyle w:val="PlainText"/>
+      </w:pPr>
+      <w:r>
+        <w:rPr/>
+        <w:t xml:space="preserve">  </w:t>
+      </w:r>
+      <w:r>
+        <w:rPr/>
+        <w:t>\begin{figure}[!htbp</w:t>
+      </w:r>
+      <w:r>
+        <w:rPr/>
+        <w:commentReference w:id="47"/>
+      </w:r>
+      <w:r>
+        <w:rPr/>
+        <w:t>]</w:t>
+      </w:r>
+      <w:r/>
+    </w:p>
+    <w:p>
+      <w:pPr>
+        <w:pStyle w:val="PlainText"/>
+      </w:pPr>
+      <w:r>
+        <w:rPr/>
+        <w:t xml:space="preserve">    </w:t>
+      </w:r>
+      <w:r>
+        <w:rPr/>
+        <w:t>\includegraphics[width=\textwidth]{figures/event_profile_comparison.png}</w:t>
+      </w:r>
+      <w:r/>
+    </w:p>
+    <w:p>
+      <w:pPr>
+        <w:pStyle w:val="PlainText"/>
+      </w:pPr>
+      <w:r>
+        <w:rPr/>
+        <w:t xml:space="preserve">    </w:t>
+      </w:r>
+      <w:r>
+        <w:rPr/>
+        <w:t>\caption{Example comparisons of ozone profiles from ozonesondes (black) and GEOS-Chem (red) from three different dates during which STT events were detected from the measurements.</w:t>
+      </w:r>
+      <w:r/>
+    </w:p>
+    <w:p>
+      <w:pPr>
+        <w:pStyle w:val="PlainText"/>
+        <w:rPr>
+          <w:sz w:val="21"/>
+          <w:sz w:val="21"/>
+          <w:szCs w:val="21"/>
+          <w:rFonts w:ascii="Courier" w:hAnsi="Courier" w:eastAsia="ＭＳ 明朝" w:cs="" w:cstheme="minorBidi" w:eastAsiaTheme="minorEastAsia"/>
+          <w:color w:val="00000A"/>
+          <w:lang w:val="en-CA" w:eastAsia="en-US" w:bidi="ar-SA"/>
+        </w:rPr>
+      </w:pPr>
+      <w:r>
+        <w:rPr/>
+        <w:t xml:space="preserve">    </w:t>
+      </w:r>
+      <w:r>
+        <w:rPr/>
+        <w:t xml:space="preserve">The dates were picked based on subjective visual analysis. </w:t>
+      </w:r>
+      <w:r/>
+    </w:p>
+    <w:p>
+      <w:pPr>
+        <w:pStyle w:val="PlainText"/>
+      </w:pPr>
+      <w:ins w:id="12" w:author="Jesse Greenslade" w:date="2016-09-23T11:54:00Z">
         <w:r>
           <w:rPr/>
-          <w:delText xml:space="preserve">and </w:delText>
-        </w:r>
-      </w:del>
-      <w:ins w:id="22" w:author="Jenny Fisher" w:date="2016-09-09T11:25:00Z">
-        <w:r>
-          <w:rPr/>
-          <w:t xml:space="preserve">shows the </w:t>
+          <w:t xml:space="preserve">    </w:t>
         </w:r>
       </w:ins>
       <w:r>
         <w:rPr/>
-        <w:t xml:space="preserve">worst </w:t>
-      </w:r>
-      <w:del w:id="23" w:author="Jenny Fisher" w:date="2016-09-09T11:25:00Z">
-        <w:r>
-          <w:rPr/>
-          <w:delText xml:space="preserve">(right) </w:delText>
-        </w:r>
-      </w:del>
-      <w:r>
-        <w:rPr/>
-        <w:t>comparison</w:t>
-      </w:r>
-      <w:ins w:id="24" w:author="Jenny Fisher" w:date="2016-09-09T11:26:00Z">
-        <w:r>
-          <w:rPr/>
-          <w:t xml:space="preserve"> found</w:t>
-        </w:r>
-      </w:ins>
-      <w:r>
-        <w:rPr/>
-        <w:commentReference w:id="40"/>
-      </w:r>
-      <w:ins w:id="25" w:author="Jenny Fisher" w:date="2016-09-09T11:26:00Z">
-        <w:r>
-          <w:rPr/>
-          <w:t xml:space="preserve"> in our dataset</w:t>
-        </w:r>
-      </w:ins>
-      <w:del w:id="26" w:author="Jenny Fisher" w:date="2016-09-09T11:26:00Z">
-        <w:r>
-          <w:rPr/>
-          <w:delText>s of ozone profiles up to 14~km between the ozonesondes and GEOS-Chem</w:delText>
-        </w:r>
-      </w:del>
-      <w:r>
-        <w:rPr/>
-        <w:t>.</w:t>
-      </w:r>
-      <w:r/>
-    </w:p>
-    <w:p>
-      <w:pPr>
-        <w:pStyle w:val="PlainText"/>
-      </w:pPr>
-      <w:r>
-        <w:rPr/>
-        <w:t xml:space="preserve">  </w:t>
-      </w:r>
-      <w:r>
-        <w:rPr/>
-        <w:t>The model output is shown in red, and is the average over 2$^{\circ}$ latitude by 2.5$^{\circ}$ longitude which contain the respective sonde release site.</w:t>
-      </w:r>
-      <w:r>
-        <w:rPr/>
-        <w:commentReference w:id="41"/>
-      </w:r>
-      <w:r/>
-    </w:p>
-    <w:p>
-      <w:pPr>
-        <w:pStyle w:val="PlainText"/>
-      </w:pPr>
-      <w:r>
-        <w:rPr/>
-        <w:t xml:space="preserve">  </w:t>
-      </w:r>
-      <w:del w:id="27" w:author="Jenny Fisher" w:date="2016-09-09T11:28:00Z">
-        <w:r>
-          <w:rPr/>
-          <w:delText>The vertical resolution from</w:delText>
-        </w:r>
-      </w:del>
-      <w:ins w:id="28" w:author="Jenny Fisher" w:date="2016-09-09T11:28:00Z">
-        <w:r>
-          <w:rPr/>
-          <w:t>As shown in the figure</w:t>
-        </w:r>
-      </w:ins>
-      <w:r>
-        <w:rPr/>
-        <w:commentReference w:id="42"/>
-      </w:r>
-      <w:ins w:id="29" w:author="Jenny Fisher" w:date="2016-09-09T11:28:00Z">
-        <w:r>
-          <w:rPr/>
-          <w:t>,</w:t>
-        </w:r>
-      </w:ins>
-      <w:r>
-        <w:rPr/>
-        <w:t xml:space="preserve"> GEOS-Chem </w:t>
-      </w:r>
-      <w:ins w:id="30" w:author="Jenny Fisher" w:date="2016-09-09T11:28:00Z">
-        <w:r>
-          <w:rPr/>
-          <w:t>includes few levels in the tropopause</w:t>
-        </w:r>
-      </w:ins>
-      <w:ins w:id="31" w:author="Jenny Fisher" w:date="2016-09-09T11:29:00Z">
-        <w:r>
-          <w:rPr/>
-          <w:t xml:space="preserve"> (compared to more than 100 for the ozonesondes</w:t>
-        </w:r>
-      </w:ins>
-      <w:r>
-        <w:rPr/>
-        <w:commentReference w:id="43"/>
-      </w:r>
-      <w:ins w:id="32" w:author="Jenny Fisher" w:date="2016-09-09T11:29:00Z">
-        <w:r>
-          <w:rPr/>
-          <w:t>)</w:t>
-        </w:r>
-      </w:ins>
-      <w:ins w:id="33" w:author="Jenny Fisher" w:date="2016-09-09T11:30:00Z">
-        <w:r>
-          <w:rPr/>
-          <w:t>.</w:t>
-        </w:r>
-      </w:ins>
-      <w:ins w:id="34" w:author="Jenny Fisher" w:date="2016-09-09T11:28:00Z">
+        <w:t>The examples show</w:t>
+      </w:r>
+      <w:ins w:id="13" w:author="Jesse Greenslade" w:date="2016-09-23T11:54:00Z">
         <w:r>
           <w:rPr/>
           <w:t xml:space="preserve"> </w:t>
         </w:r>
       </w:ins>
-      <w:ins w:id="35" w:author="Jenny Fisher" w:date="2016-09-09T11:30:00Z">
+      <w:ins w:id="14" w:author="Jesse Greenslade" w:date="2016-09-23T11:54:00Z">
         <w:r>
           <w:rPr/>
-          <w:t xml:space="preserve">This low vertical resolution precludes </w:t>
+          <w:t>the best match between model and observations for</w:t>
         </w:r>
       </w:ins>
-      <w:del w:id="36" w:author="Jenny Fisher" w:date="2016-09-09T11:30:00Z">
+      <w:r>
+        <w:rPr/>
+        <w:t xml:space="preserve">: (left) </w:t>
+      </w:r>
+      <w:del w:id="15" w:author="Jesse Greenslade" w:date="2016-09-23T11:54:00Z">
         <w:r>
           <w:rPr/>
-          <w:delText xml:space="preserve">is too low to allow </w:delText>
+          <w:delText xml:space="preserve">the best match, on </w:delText>
         </w:r>
       </w:del>
       <w:r>
         <w:rPr/>
-        <w:t xml:space="preserve">detection of STTs, </w:t>
-      </w:r>
-      <w:del w:id="37" w:author="Jenny Fisher" w:date="2016-09-09T11:30:00Z">
+        <w:t xml:space="preserve">19 May 2004 over Macquarie Island;  (middle) </w:t>
+      </w:r>
+      <w:del w:id="16" w:author="Jesse Greenslade" w:date="2016-09-23T11:55:00Z">
         <w:r>
           <w:rPr/>
-          <w:delText>with roughly 30 vertical levels up to the tropopause, while sondes have upwards of 100</w:delText>
+          <w:delText xml:space="preserve">an average case, on </w:delText>
         </w:r>
       </w:del>
-      <w:ins w:id="38" w:author="Jenny Fisher" w:date="2016-09-09T11:30:00Z">
+      <w:r>
+        <w:rPr/>
+        <w:t xml:space="preserve">15 January 2007 over Davis, and (right) </w:t>
+      </w:r>
+      <w:del w:id="17" w:author="Jesse Greenslade" w:date="2016-09-23T11:55:00Z">
         <w:r>
           <w:rPr/>
-          <w:t xml:space="preserve">which are typically </w:t>
-        </w:r>
-      </w:ins>
-      <w:ins w:id="39" w:author="Jenny Fisher" w:date="2016-09-09T11:31:00Z">
-        <w:r>
-          <w:rPr/>
-          <w:t>&lt;1km in extent</w:t>
-        </w:r>
-      </w:ins>
-      <w:r>
-        <w:rPr/>
-        <w:commentReference w:id="44"/>
-      </w:r>
-      <w:r>
-        <w:rPr/>
-        <w:commentReference w:id="45"/>
-      </w:r>
-      <w:r>
-        <w:rPr/>
-        <w:t>.</w:t>
-      </w:r>
-      <w:r/>
-    </w:p>
-    <w:p>
-      <w:pPr>
-        <w:pStyle w:val="PlainText"/>
-      </w:pPr>
-      <w:r>
-        <w:rPr/>
-        <w:t xml:space="preserve">  </w:t>
-      </w:r>
-      <w:r/>
-    </w:p>
-    <w:p>
-      <w:pPr>
-        <w:pStyle w:val="PlainText"/>
-      </w:pPr>
-      <w:r>
-        <w:rPr/>
-        <w:t xml:space="preserve">  </w:t>
-      </w:r>
-      <w:r>
-        <w:rPr/>
-        <w:t>\begin{figure}[!htbp</w:t>
-      </w:r>
-      <w:r>
-        <w:rPr/>
-        <w:commentReference w:id="46"/>
-      </w:r>
-      <w:r>
-        <w:rPr/>
-        <w:t>]</w:t>
-      </w:r>
-      <w:r/>
-    </w:p>
-    <w:p>
-      <w:pPr>
-        <w:pStyle w:val="PlainText"/>
-      </w:pPr>
-      <w:r>
-        <w:rPr/>
-        <w:t xml:space="preserve">    </w:t>
-      </w:r>
-      <w:r>
-        <w:rPr/>
-        <w:t>\includegraphics[width=\textwidth]{figures/event_profile_comparison.png}</w:t>
-      </w:r>
-      <w:r/>
-    </w:p>
-    <w:p>
-      <w:pPr>
-        <w:pStyle w:val="PlainText"/>
-      </w:pPr>
-      <w:r>
-        <w:rPr/>
-        <w:t xml:space="preserve">    </w:t>
-      </w:r>
-      <w:r>
-        <w:rPr/>
-        <w:t>\caption{</w:t>
-      </w:r>
-      <w:ins w:id="40" w:author="Jenny Fisher" w:date="2016-09-09T11:32:00Z">
-        <w:r>
-          <w:rPr/>
-          <w:t>Example comparisons of ozone profiles from o</w:t>
-        </w:r>
-      </w:ins>
-      <w:del w:id="41" w:author="Jenny Fisher" w:date="2016-09-09T11:32:00Z">
-        <w:r>
-          <w:rPr/>
-          <w:delText>O</w:delText>
+          <w:delText xml:space="preserve">the worst match, on </w:delText>
         </w:r>
       </w:del>
       <w:r>
         <w:rPr/>
-        <w:t>zonesonde</w:t>
-      </w:r>
-      <w:ins w:id="42" w:author="Jenny Fisher" w:date="2016-09-09T11:32:00Z">
-        <w:r>
-          <w:rPr/>
-          <w:t>s</w:t>
-        </w:r>
-      </w:ins>
-      <w:r>
-        <w:rPr/>
-        <w:t xml:space="preserve"> </w:t>
-      </w:r>
-      <w:del w:id="43" w:author="Jenny Fisher" w:date="2016-09-09T11:32:00Z">
-        <w:r>
-          <w:rPr/>
-          <w:delText xml:space="preserve">profiles </w:delText>
-        </w:r>
-      </w:del>
-      <w:r>
-        <w:rPr/>
-        <w:t xml:space="preserve">(black) </w:t>
-      </w:r>
-      <w:del w:id="44" w:author="Jenny Fisher" w:date="2016-09-09T11:32:00Z">
-        <w:r>
-          <w:rPr/>
-          <w:delText xml:space="preserve">against </w:delText>
-        </w:r>
-      </w:del>
-      <w:ins w:id="45" w:author="Jenny Fisher" w:date="2016-09-09T11:32:00Z">
-        <w:r>
-          <w:rPr/>
-          <w:t xml:space="preserve">and </w:t>
-        </w:r>
-      </w:ins>
-      <w:r>
-        <w:rPr/>
-        <w:t xml:space="preserve">GEOS-Chem </w:t>
-      </w:r>
-      <w:del w:id="46" w:author="Jenny Fisher" w:date="2016-09-09T11:32:00Z">
-        <w:r>
-          <w:rPr/>
-          <w:delText xml:space="preserve">profiles </w:delText>
-        </w:r>
-      </w:del>
-      <w:r>
-        <w:rPr/>
-        <w:t xml:space="preserve">(red) </w:t>
-      </w:r>
-      <w:del w:id="47" w:author="Jenny Fisher" w:date="2016-09-09T11:32:00Z">
-        <w:r>
-          <w:rPr/>
-          <w:delText xml:space="preserve">for </w:delText>
-        </w:r>
-      </w:del>
-      <w:ins w:id="48" w:author="Jenny Fisher" w:date="2016-09-09T11:32:00Z">
-        <w:r>
-          <w:rPr/>
-          <w:t xml:space="preserve">from </w:t>
-        </w:r>
-      </w:ins>
-      <w:r>
-        <w:rPr/>
-        <w:t>three different dates</w:t>
-      </w:r>
-      <w:del w:id="49" w:author="Jenny Fisher" w:date="2016-09-09T11:32:00Z">
-        <w:r>
-          <w:rPr/>
-          <w:delText>, one over each site</w:delText>
-        </w:r>
-      </w:del>
-      <w:ins w:id="50" w:author="Jenny Fisher" w:date="2016-09-09T11:32:00Z">
-        <w:r>
-          <w:rPr/>
-          <w:t xml:space="preserve"> during which STT events were detected from the measurements</w:t>
-        </w:r>
-      </w:ins>
-      <w:r>
-        <w:rPr/>
-        <w:t>.</w:t>
-      </w:r>
-      <w:r/>
-    </w:p>
-    <w:p>
-      <w:pPr>
-        <w:pStyle w:val="PlainText"/>
-      </w:pPr>
-      <w:r>
-        <w:rPr/>
-        <w:t xml:space="preserve">    </w:t>
-      </w:r>
-      <w:r>
-        <w:rPr/>
-        <w:t>The dates were picked based on subjective visual analysis</w:t>
-      </w:r>
-      <w:del w:id="51" w:author="Jenny Fisher" w:date="2016-09-09T11:33:00Z">
-        <w:r>
-          <w:rPr/>
-          <w:delText xml:space="preserve"> </w:delText>
-        </w:r>
-      </w:del>
-      <w:ins w:id="52" w:author="Jenny Fisher" w:date="2016-09-09T11:33:00Z">
-        <w:r>
-          <w:rPr/>
-          <w:t>. The examples show</w:t>
-        </w:r>
-      </w:ins>
-      <w:del w:id="53" w:author="Jenny Fisher" w:date="2016-09-09T11:33:00Z">
-        <w:r>
-          <w:rPr/>
-          <w:delText>as follows</w:delText>
-        </w:r>
-      </w:del>
-      <w:r>
-        <w:rPr/>
-        <w:t xml:space="preserve">: </w:t>
-      </w:r>
-      <w:ins w:id="54" w:author="Jenny Fisher" w:date="2016-09-09T11:33:00Z">
-        <w:r>
-          <w:rPr/>
-          <w:t>(</w:t>
-        </w:r>
-      </w:ins>
-      <w:r>
-        <w:rPr/>
-        <w:t>left</w:t>
-      </w:r>
-      <w:ins w:id="55" w:author="Jenny Fisher" w:date="2016-09-09T11:33:00Z">
-        <w:r>
-          <w:rPr/>
-          <w:t>)</w:t>
-        </w:r>
-      </w:ins>
-      <w:r>
-        <w:rPr/>
-        <w:t xml:space="preserve"> </w:t>
-      </w:r>
-      <w:del w:id="56" w:author="Jenny Fisher" w:date="2016-09-09T11:33:00Z">
-        <w:r>
-          <w:rPr/>
-          <w:delText xml:space="preserve">is </w:delText>
-        </w:r>
-      </w:del>
-      <w:r>
-        <w:rPr/>
-        <w:t>the best match</w:t>
-      </w:r>
-      <w:ins w:id="57" w:author="Jenny Fisher" w:date="2016-09-09T11:33:00Z">
-        <w:r>
-          <w:rPr/>
-          <w:t>, on</w:t>
-        </w:r>
-      </w:ins>
-      <w:r>
-        <w:rPr/>
-        <w:t xml:space="preserve"> </w:t>
-      </w:r>
-      <w:ins w:id="58" w:author="Jenny Fisher" w:date="2016-09-09T11:33:00Z">
-        <w:r>
-          <w:rPr/>
-          <w:t xml:space="preserve">19 </w:t>
-        </w:r>
-      </w:ins>
-      <w:del w:id="59" w:author="Jenny Fisher" w:date="2016-09-09T11:33:00Z">
-        <w:r>
-          <w:rPr/>
-          <w:delText xml:space="preserve">- </w:delText>
-        </w:r>
-      </w:del>
-      <w:r>
-        <w:rPr/>
-        <w:t xml:space="preserve">May </w:t>
-      </w:r>
-      <w:del w:id="60" w:author="Jenny Fisher" w:date="2016-09-09T11:33:00Z">
-        <w:r>
-          <w:rPr/>
-          <w:delText xml:space="preserve">19th </w:delText>
-        </w:r>
-      </w:del>
-      <w:r>
-        <w:rPr/>
-        <w:t>2004 over Macquarie</w:t>
-      </w:r>
-      <w:ins w:id="61" w:author="Jenny Fisher" w:date="2016-09-09T11:33:00Z">
-        <w:r>
-          <w:rPr/>
-          <w:t xml:space="preserve"> Island; </w:t>
-        </w:r>
-      </w:ins>
-      <w:del w:id="62" w:author="Jenny Fisher" w:date="2016-09-09T11:33:00Z">
-        <w:r>
-          <w:rPr/>
-          <w:delText>,</w:delText>
-        </w:r>
-      </w:del>
-      <w:r>
-        <w:rPr/>
-        <w:t xml:space="preserve"> </w:t>
-      </w:r>
-      <w:ins w:id="63" w:author="Jenny Fisher" w:date="2016-09-09T11:33:00Z">
-        <w:r>
-          <w:rPr/>
-          <w:t>(</w:t>
-        </w:r>
-      </w:ins>
-      <w:r>
-        <w:rPr/>
-        <w:t>middle</w:t>
-      </w:r>
-      <w:ins w:id="64" w:author="Jenny Fisher" w:date="2016-09-09T11:33:00Z">
-        <w:r>
-          <w:rPr/>
-          <w:t>)</w:t>
-        </w:r>
-      </w:ins>
-      <w:r>
-        <w:rPr/>
-        <w:t xml:space="preserve"> </w:t>
-      </w:r>
-      <w:del w:id="65" w:author="Jenny Fisher" w:date="2016-09-09T11:33:00Z">
-        <w:r>
-          <w:rPr/>
-          <w:delText xml:space="preserve">is </w:delText>
-        </w:r>
-      </w:del>
-      <w:r>
-        <w:rPr/>
-        <w:t>an average case</w:t>
-      </w:r>
-      <w:ins w:id="66" w:author="Jenny Fisher" w:date="2016-09-09T11:33:00Z">
-        <w:r>
-          <w:rPr/>
-          <w:t>, on 15</w:t>
-        </w:r>
-      </w:ins>
-      <w:del w:id="67" w:author="Jenny Fisher" w:date="2016-09-09T11:33:00Z">
-        <w:r>
-          <w:rPr/>
-          <w:delText xml:space="preserve"> -</w:delText>
-        </w:r>
-      </w:del>
-      <w:r>
-        <w:rPr/>
-        <w:t xml:space="preserve"> January</w:t>
-      </w:r>
-      <w:del w:id="68" w:author="Jenny Fisher" w:date="2016-09-09T11:33:00Z">
-        <w:r>
-          <w:rPr/>
-          <w:delText xml:space="preserve"> 15th,</w:delText>
-        </w:r>
-      </w:del>
-      <w:r>
-        <w:rPr/>
-        <w:t xml:space="preserve"> 2007 over Davis, and </w:t>
-      </w:r>
-      <w:ins w:id="69" w:author="Jenny Fisher" w:date="2016-09-09T11:33:00Z">
-        <w:r>
-          <w:rPr/>
-          <w:t>(</w:t>
-        </w:r>
-      </w:ins>
-      <w:r>
-        <w:rPr/>
-        <w:t>right</w:t>
-      </w:r>
-      <w:ins w:id="70" w:author="Jenny Fisher" w:date="2016-09-09T11:33:00Z">
-        <w:r>
-          <w:rPr/>
-          <w:t>)</w:t>
-        </w:r>
-      </w:ins>
-      <w:r>
-        <w:rPr/>
-        <w:t xml:space="preserve"> </w:t>
-      </w:r>
-      <w:del w:id="71" w:author="Jenny Fisher" w:date="2016-09-09T11:33:00Z">
-        <w:r>
-          <w:rPr/>
-          <w:delText xml:space="preserve">is </w:delText>
-        </w:r>
-      </w:del>
-      <w:r>
-        <w:rPr/>
-        <w:t>the worst match</w:t>
-      </w:r>
-      <w:ins w:id="72" w:author="Jenny Fisher" w:date="2016-09-09T11:34:00Z">
-        <w:r>
-          <w:rPr/>
-          <w:t>, on</w:t>
-        </w:r>
-      </w:ins>
-      <w:del w:id="73" w:author="Jenny Fisher" w:date="2016-09-09T11:34:00Z">
-        <w:r>
-          <w:rPr/>
-          <w:delText xml:space="preserve"> -</w:delText>
-        </w:r>
-      </w:del>
-      <w:r>
-        <w:rPr/>
-        <w:t xml:space="preserve"> </w:t>
-      </w:r>
-      <w:ins w:id="74" w:author="Jenny Fisher" w:date="2016-09-09T11:34:00Z">
-        <w:r>
-          <w:rPr/>
-          <w:t xml:space="preserve">3 </w:t>
-        </w:r>
-      </w:ins>
-      <w:r>
-        <w:rPr/>
-        <w:t xml:space="preserve">February </w:t>
-      </w:r>
-      <w:del w:id="75" w:author="Jenny Fisher" w:date="2016-09-09T11:34:00Z">
-        <w:r>
-          <w:rPr/>
-          <w:delText xml:space="preserve">3rd </w:delText>
-        </w:r>
-      </w:del>
-      <w:r>
-        <w:rPr/>
-        <w:t>2005 over Melbourne.}</w:t>
-      </w:r>
-      <w:r>
-        <w:rPr/>
-        <w:commentReference w:id="47"/>
-      </w:r>
-      <w:r/>
-    </w:p>
-    <w:p>
-      <w:pPr>
-        <w:pStyle w:val="PlainText"/>
-      </w:pPr>
-      <w:r>
-        <w:rPr/>
-        <w:t xml:space="preserve">    </w:t>
-      </w:r>
-      <w:r>
-        <w:rPr/>
-        <w:t>\label{fig:event_profile_comparison}</w:t>
-      </w:r>
-      <w:r/>
-    </w:p>
-    <w:p>
-      <w:pPr>
-        <w:pStyle w:val="PlainText"/>
-      </w:pPr>
-      <w:r>
-        <w:rPr/>
-        <w:t xml:space="preserve">  </w:t>
-      </w:r>
-      <w:r>
-        <w:rPr/>
-        <w:t>\end{figure}</w:t>
-      </w:r>
-      <w:r/>
-    </w:p>
-    <w:p>
-      <w:pPr>
-        <w:pStyle w:val="PlainText"/>
-      </w:pPr>
-      <w:r>
-        <w:rPr/>
-        <w:t xml:space="preserve">  </w:t>
-      </w:r>
-      <w:r/>
-    </w:p>
-    <w:p>
-      <w:pPr>
-        <w:pStyle w:val="PlainText"/>
-      </w:pPr>
-      <w:r>
-        <w:rPr/>
-        <w:t>\section{Stratosphere</w:t>
-      </w:r>
-      <w:ins w:id="76" w:author="Jenny Fisher" w:date="2016-09-09T11:35:00Z">
-        <w:r>
-          <w:rPr/>
-          <w:t>-</w:t>
-        </w:r>
-      </w:ins>
-      <w:del w:id="77" w:author="Jenny Fisher" w:date="2016-09-09T11:35:00Z">
-        <w:r>
-          <w:rPr/>
-          <w:delText xml:space="preserve"> </w:delText>
-        </w:r>
-      </w:del>
-      <w:r>
-        <w:rPr/>
-        <w:t>to</w:t>
-      </w:r>
-      <w:ins w:id="78" w:author="Jenny Fisher" w:date="2016-09-09T11:35:00Z">
-        <w:r>
-          <w:rPr/>
-          <w:t>-</w:t>
-        </w:r>
-      </w:ins>
-      <w:del w:id="79" w:author="Jenny Fisher" w:date="2016-09-09T11:35:00Z">
-        <w:r>
-          <w:rPr/>
-          <w:delText xml:space="preserve"> </w:delText>
-        </w:r>
-      </w:del>
-      <w:r>
-        <w:rPr/>
-        <w:t>troposphere ozone flux from STT events}</w:t>
-      </w:r>
-      <w:r/>
-    </w:p>
-    <w:p>
-      <w:pPr>
-        <w:pStyle w:val="PlainText"/>
-      </w:pPr>
-      <w:r>
-        <w:rPr/>
-        <w:t xml:space="preserve">  </w:t>
-      </w:r>
-      <w:r/>
-    </w:p>
-    <w:p>
-      <w:pPr>
-        <w:pStyle w:val="PlainText"/>
-      </w:pPr>
-      <w:r>
-        <w:rPr/>
-        <w:t xml:space="preserve">  </w:t>
-      </w:r>
-      <w:ins w:id="80" w:author="Jenny Fisher" w:date="2016-09-09T11:39:00Z">
-        <w:r>
-          <w:rPr/>
-          <w:t xml:space="preserve">We quantify the mean stratosphere-to-troposphere ozone flux </w:t>
-        </w:r>
-      </w:ins>
-      <w:ins w:id="81" w:author="Jenny Fisher" w:date="2016-09-09T11:40:00Z">
-        <w:r>
-          <w:rPr/>
-          <w:t xml:space="preserve">due to STTs </w:t>
-        </w:r>
-      </w:ins>
-      <w:ins w:id="82" w:author="Jenny Fisher" w:date="2016-09-09T11:39:00Z">
-        <w:r>
-          <w:rPr/>
-          <w:t xml:space="preserve">at each site </w:t>
-        </w:r>
-      </w:ins>
-      <w:ins w:id="83" w:author="Jenny Fisher" w:date="2016-09-09T11:40:00Z">
-        <w:r>
-          <w:rPr/>
-          <w:t>b</w:t>
-        </w:r>
-      </w:ins>
-      <w:del w:id="84" w:author="Jenny Fisher" w:date="2016-09-09T11:39:00Z">
-        <w:r>
-          <w:rPr/>
-          <w:delText>B</w:delText>
-        </w:r>
-      </w:del>
-      <w:r>
-        <w:rPr/>
-        <w:t>ased on the integrated ozone amount associated with each STT event (see section \ref{Section:CharacterisationOfSTTs</w:t>
-      </w:r>
-      <w:del w:id="85" w:author="Jenny Fisher" w:date="2016-09-09T11:40:00Z">
-        <w:r>
-          <w:rPr/>
-          <w:delText xml:space="preserve">}), </w:delText>
-        </w:r>
-      </w:del>
-      <w:ins w:id="86" w:author="Jenny Fisher" w:date="2016-09-09T11:40:00Z">
-        <w:r>
-          <w:rPr/>
-          <w:t>}). Events that may have been influenced by transported biomass burning are excluded from this calculation</w:t>
-        </w:r>
-      </w:ins>
-      <w:del w:id="87" w:author="Jenny Fisher" w:date="2016-09-09T11:40:00Z">
-        <w:r>
-          <w:rPr/>
-          <w:delText xml:space="preserve">we find a lower bound for the STT ozone flux over each of our three sites </w:delText>
-        </w:r>
-      </w:del>
-      <w:del w:id="88" w:author="Jenny Fisher" w:date="2016-09-09T11:41:00Z">
-        <w:r>
-          <w:rPr/>
-          <w:delText>(fire influence excluded)</w:delText>
-        </w:r>
-      </w:del>
-      <w:r>
-        <w:rPr/>
-        <w:t>.</w:t>
-      </w:r>
-      <w:r/>
-    </w:p>
-    <w:p>
-      <w:pPr>
-        <w:pStyle w:val="PlainText"/>
-      </w:pPr>
-      <w:r>
-        <w:rPr/>
-        <w:t xml:space="preserve">  </w:t>
-      </w:r>
-      <w:r>
-        <w:rPr/>
-        <w:t xml:space="preserve">This </w:t>
-      </w:r>
-      <w:ins w:id="89" w:author="Jenny Fisher" w:date="2016-09-09T11:41:00Z">
-        <w:r>
-          <w:rPr/>
-          <w:t xml:space="preserve">estimate </w:t>
-        </w:r>
-      </w:ins>
-      <w:r>
-        <w:rPr/>
-        <w:t xml:space="preserve">is a conservative lower bound as </w:t>
-      </w:r>
-      <w:del w:id="90" w:author="Jenny Fisher" w:date="2016-09-09T11:41:00Z">
-        <w:r>
-          <w:rPr/>
-          <w:delText xml:space="preserve">the </w:delText>
-        </w:r>
-      </w:del>
-      <w:ins w:id="91" w:author="Jenny Fisher" w:date="2016-09-09T11:41:00Z">
-        <w:r>
-          <w:rPr/>
-          <w:t xml:space="preserve">our </w:t>
-        </w:r>
-      </w:ins>
-      <w:r>
-        <w:rPr/>
-        <w:t>algorithm ignores secondary ozone peaks which may also be transported down from the stratosphere</w:t>
-      </w:r>
-      <w:del w:id="92" w:author="Jenny Fisher" w:date="2016-09-09T11:41:00Z">
-        <w:r>
-          <w:rPr/>
-          <w:delText>,</w:delText>
-        </w:r>
-      </w:del>
-      <w:r>
-        <w:rPr/>
-        <w:t xml:space="preserve"> </w:t>
-      </w:r>
-      <w:del w:id="93" w:author="Jenny Fisher" w:date="2016-09-09T11:41:00Z">
-        <w:r>
-          <w:rPr/>
-          <w:delText>as well as</w:delText>
-        </w:r>
-      </w:del>
-      <w:ins w:id="94" w:author="Jenny Fisher" w:date="2016-09-09T11:41:00Z">
-        <w:r>
-          <w:rPr/>
-          <w:t>and</w:t>
-        </w:r>
-      </w:ins>
-      <w:r>
-        <w:rPr/>
-        <w:t xml:space="preserve"> ignor</w:t>
-      </w:r>
-      <w:ins w:id="95" w:author="Jenny Fisher" w:date="2016-09-09T11:41:00Z">
-        <w:r>
-          <w:rPr/>
-          <w:t>es</w:t>
-        </w:r>
-      </w:ins>
-      <w:del w:id="96" w:author="Jenny Fisher" w:date="2016-09-09T11:41:00Z">
-        <w:r>
-          <w:rPr/>
-          <w:delText>ing</w:delText>
-        </w:r>
-      </w:del>
-      <w:r>
-        <w:rPr/>
-        <w:t xml:space="preserve"> potential ozone dispersion from the ozone peak</w:t>
-      </w:r>
-      <w:r>
-        <w:rPr/>
-        <w:commentReference w:id="48"/>
-      </w:r>
-      <w:r>
-        <w:rPr/>
-        <w:t>.</w:t>
-      </w:r>
-      <w:r/>
-    </w:p>
-    <w:p>
-      <w:pPr>
-        <w:pStyle w:val="PlainText"/>
-      </w:pPr>
-      <w:r>
-        <w:rPr/>
-        <w:t xml:space="preserve">  </w:t>
-      </w:r>
-      <w:r>
-        <w:rPr/>
-        <w:t xml:space="preserve">Figure \ref{fig:fluxsummary} shows the mean fraction of total tropospheric column ozone </w:t>
-      </w:r>
-      <w:r>
-        <w:rPr/>
-        <w:commentReference w:id="49"/>
-      </w:r>
-      <w:ins w:id="97" w:author="Jenny Fisher" w:date="2016-09-09T11:43:00Z">
-        <w:r>
-          <w:rPr/>
-          <w:t xml:space="preserve">at each site </w:t>
-        </w:r>
-      </w:ins>
-      <w:r>
-        <w:rPr/>
-        <w:t>attributed to stratospheric ozone intrusions</w:t>
-      </w:r>
-      <w:del w:id="98" w:author="Jenny Fisher" w:date="2016-09-09T11:43:00Z">
-        <w:r>
-          <w:rPr/>
-          <w:delText xml:space="preserve"> at each site</w:delText>
-        </w:r>
-      </w:del>
-      <w:r>
-        <w:rPr/>
-        <w:t>, averaged over days when an STT event occur</w:t>
-      </w:r>
-      <w:ins w:id="99" w:author="Jenny Fisher" w:date="2016-09-09T11:43:00Z">
-        <w:r>
-          <w:rPr/>
-          <w:t>red</w:t>
-        </w:r>
-      </w:ins>
-      <w:del w:id="100" w:author="Jenny Fisher" w:date="2016-09-09T11:43:00Z">
-        <w:r>
-          <w:rPr/>
-          <w:delText>s</w:delText>
-        </w:r>
-      </w:del>
-      <w:r>
-        <w:rPr/>
-        <w:t>.</w:t>
-      </w:r>
-      <w:r/>
-    </w:p>
-    <w:p>
-      <w:pPr>
-        <w:pStyle w:val="PlainText"/>
-      </w:pPr>
-      <w:r>
-        <w:rPr/>
-        <w:t xml:space="preserve">  </w:t>
-      </w:r>
-      <w:del w:id="101" w:author="Jenny Fisher" w:date="2016-09-09T11:43:00Z">
-        <w:r>
-          <w:rPr/>
-          <w:delText xml:space="preserve">The </w:delText>
-        </w:r>
-      </w:del>
-      <w:ins w:id="102" w:author="Jenny Fisher" w:date="2016-09-09T11:43:00Z">
-        <w:r>
-          <w:rPr/>
-          <w:t xml:space="preserve">At all sites, the </w:t>
-        </w:r>
-      </w:ins>
-      <w:r>
-        <w:rPr/>
-        <w:t>mean fraction of tropospheric ozone attributed to STT events is 2--4\%</w:t>
-      </w:r>
-      <w:ins w:id="103" w:author="Jenny Fisher" w:date="2016-09-09T11:43:00Z">
-        <w:r>
-          <w:rPr/>
-          <w:t>.</w:t>
-        </w:r>
-      </w:ins>
-      <w:del w:id="104" w:author="Jenny Fisher" w:date="2016-09-09T11:43:00Z">
-        <w:r>
-          <w:rPr/>
-          <w:delText>,</w:delText>
-        </w:r>
-      </w:del>
-      <w:r>
-        <w:rPr/>
-        <w:t xml:space="preserve"> </w:t>
-      </w:r>
-      <w:ins w:id="105" w:author="Jenny Fisher" w:date="2016-09-09T11:43:00Z">
-        <w:r>
-          <w:rPr/>
-          <w:t>O</w:t>
-        </w:r>
-      </w:ins>
-      <w:del w:id="106" w:author="Jenny Fisher" w:date="2016-09-09T11:43:00Z">
-        <w:r>
-          <w:rPr/>
-          <w:delText>o</w:delText>
-        </w:r>
-      </w:del>
-      <w:r>
-        <w:rPr/>
-        <w:t>n individual days</w:t>
-      </w:r>
-      <w:ins w:id="107" w:author="Jenny Fisher" w:date="2016-09-09T11:44:00Z">
-        <w:r>
-          <w:rPr/>
-          <w:t>,</w:t>
-        </w:r>
-      </w:ins>
-      <w:r>
-        <w:rPr/>
-        <w:t xml:space="preserve"> this value can exceed 10\% at Macquarie and Melbourne</w:t>
-      </w:r>
-      <w:r>
-        <w:rPr/>
-        <w:commentReference w:id="50"/>
-      </w:r>
-      <w:r>
-        <w:rPr/>
-        <w:t>.</w:t>
-      </w:r>
-      <w:r/>
-    </w:p>
-    <w:p>
-      <w:pPr>
-        <w:pStyle w:val="PlainText"/>
-      </w:pPr>
-      <w:r>
-        <w:rPr/>
-        <w:t xml:space="preserve">  </w:t>
-      </w:r>
-      <w:r>
-        <w:rPr/>
-        <w:t>Figure \ref{fig:fluxsummaryabs</w:t>
-      </w:r>
-      <w:r>
-        <w:rPr/>
-        <w:commentReference w:id="51"/>
-      </w:r>
-      <w:r>
-        <w:rPr/>
-        <w:t xml:space="preserve">} shows the </w:t>
-      </w:r>
-      <w:del w:id="108" w:author="Jenny Fisher" w:date="2016-09-09T11:46:00Z">
-        <w:r>
-          <w:rPr/>
-          <w:delText xml:space="preserve">data </w:delText>
-        </w:r>
-      </w:del>
-      <w:ins w:id="109" w:author="Jenny Fisher" w:date="2016-09-09T11:46:00Z">
-        <w:r>
-          <w:rPr/>
-          <w:t xml:space="preserve">STT-induced ozone flux </w:t>
-        </w:r>
-      </w:ins>
-      <w:r>
-        <w:rPr/>
-        <w:t>in absolute terms</w:t>
-      </w:r>
-      <w:ins w:id="110" w:author="Jenny Fisher" w:date="2016-09-09T11:46:00Z">
-        <w:r>
-          <w:rPr/>
-          <w:t>.</w:t>
-        </w:r>
-      </w:ins>
-      <w:del w:id="111" w:author="Jenny Fisher" w:date="2016-09-09T11:46:00Z">
-        <w:r>
-          <w:rPr/>
-          <w:delText>,</w:delText>
-        </w:r>
-      </w:del>
-      <w:r>
-        <w:rPr/>
-        <w:t xml:space="preserve"> </w:t>
-      </w:r>
-      <w:del w:id="112" w:author="Jenny Fisher" w:date="2016-09-09T11:46:00Z">
-        <w:r>
-          <w:rPr/>
-          <w:delText xml:space="preserve">and indicates </w:delText>
-        </w:r>
-      </w:del>
-      <w:ins w:id="113" w:author="Jenny Fisher" w:date="2016-09-09T11:46:00Z">
-        <w:r>
-          <w:rPr/>
-          <w:t xml:space="preserve">We find </w:t>
-        </w:r>
-      </w:ins>
-      <w:r>
-        <w:rPr/>
-        <w:t xml:space="preserve">that the mean </w:t>
-      </w:r>
-      <w:del w:id="114" w:author="Jenny Fisher" w:date="2016-09-09T11:47:00Z">
-        <w:r>
-          <w:rPr/>
-          <w:delText xml:space="preserve">STT event impact </w:delText>
-        </w:r>
-      </w:del>
-      <w:ins w:id="115" w:author="Jenny Fisher" w:date="2016-09-09T11:47:00Z">
-        <w:r>
-          <w:rPr/>
-          <w:t xml:space="preserve">ozone flux associated with STT events </w:t>
-        </w:r>
-      </w:ins>
-      <w:r>
-        <w:rPr/>
-        <w:t xml:space="preserve">is </w:t>
-      </w:r>
-      <w:del w:id="116" w:author="Jenny Fisher" w:date="2016-09-09T11:47:00Z">
-        <w:r>
-          <w:rPr/>
-          <w:delText xml:space="preserve">around </w:delText>
-        </w:r>
-      </w:del>
-      <w:r>
-        <w:rPr/>
-        <w:t>$1$ to $2 \times 10^{16}$~molecules/cm$^2$.</w:t>
-      </w:r>
-      <w:r/>
-    </w:p>
-    <w:p>
-      <w:pPr>
-        <w:pStyle w:val="PlainText"/>
-      </w:pPr>
-      <w:r>
-        <w:rPr/>
-        <w:t xml:space="preserve">  </w:t>
-      </w:r>
-      <w:r>
-        <w:rPr/>
-        <w:t>Our flux estimates are relatively insensitive to our biomass burning filter</w:t>
-      </w:r>
-      <w:del w:id="117" w:author="Jenny Fisher" w:date="2016-09-09T11:47:00Z">
-        <w:r>
-          <w:rPr/>
-          <w:delText xml:space="preserve">; </w:delText>
-        </w:r>
-      </w:del>
-      <w:ins w:id="118" w:author="Jenny Fisher" w:date="2016-09-09T11:47:00Z">
-        <w:r>
-          <w:rPr/>
-          <w:t xml:space="preserve">: </w:t>
-        </w:r>
-      </w:ins>
-      <w:r>
-        <w:rPr/>
-        <w:t>including smoke-influenced days change</w:t>
-      </w:r>
-      <w:ins w:id="119" w:author="Jenny Fisher" w:date="2016-09-09T11:47:00Z">
-        <w:r>
-          <w:rPr/>
-          <w:t>d</w:t>
-        </w:r>
-      </w:ins>
-      <w:del w:id="120" w:author="Jenny Fisher" w:date="2016-09-09T11:47:00Z">
-        <w:r>
-          <w:rPr/>
-          <w:delText>s</w:delText>
-        </w:r>
-      </w:del>
-      <w:r>
-        <w:rPr/>
-        <w:t xml:space="preserve"> the mean flux by less than 0.25\% (5\% relative change).</w:t>
-      </w:r>
-      <w:r>
-        <w:rPr/>
-        <w:commentReference w:id="52"/>
-      </w:r>
-      <w:r/>
-    </w:p>
-    <w:p>
-      <w:pPr>
-        <w:pStyle w:val="PlainText"/>
-      </w:pPr>
-      <w:r>
-        <w:rPr/>
-        <w:t xml:space="preserve">  </w:t>
-      </w:r>
-      <w:r/>
-    </w:p>
-    <w:p>
-      <w:pPr>
-        <w:pStyle w:val="PlainText"/>
-      </w:pPr>
-      <w:r>
-        <w:rPr/>
-        <w:t xml:space="preserve">  </w:t>
-      </w:r>
-      <w:r>
-        <w:rPr/>
-        <w:t>\begin{figure}[!htbp]</w:t>
-      </w:r>
-      <w:r/>
-    </w:p>
-    <w:p>
-      <w:pPr>
-        <w:pStyle w:val="PlainText"/>
-      </w:pPr>
-      <w:r>
-        <w:rPr/>
-        <w:t xml:space="preserve">    </w:t>
-      </w:r>
-      <w:r>
-        <w:rPr/>
-        <w:t>\begin{center}</w:t>
-      </w:r>
-      <w:r/>
-    </w:p>
-    <w:p>
-      <w:pPr>
-        <w:pStyle w:val="PlainText"/>
-      </w:pPr>
-      <w:r>
-        <w:rPr/>
-        <w:t xml:space="preserve">    </w:t>
-      </w:r>
-      <w:r>
-        <w:rPr/>
-        <w:t xml:space="preserve">% Flux plot from </w:t>
-      </w:r>
-      <w:r/>
-    </w:p>
-    <w:p>
-      <w:pPr>
-        <w:pStyle w:val="PlainText"/>
-      </w:pPr>
-      <w:r>
-        <w:rPr/>
-        <w:t xml:space="preserve">    </w:t>
-      </w:r>
-      <w:r>
-        <w:rPr/>
-        <w:t>\includegraphics[width=0.8\columnwidth]{figures/flux_relative.png}</w:t>
-      </w:r>
-      <w:r/>
-    </w:p>
-    <w:p>
-      <w:pPr>
-        <w:pStyle w:val="PlainText"/>
-      </w:pPr>
-      <w:r>
-        <w:rPr/>
-        <w:t xml:space="preserve">    </w:t>
-      </w:r>
-      <w:r>
-        <w:rPr/>
-        <w:t xml:space="preserve">\caption{Fraction of total tropospheric column ozone attributed to </w:t>
-      </w:r>
-      <w:del w:id="121" w:author="Jenny Fisher" w:date="2016-09-09T11:44:00Z">
-        <w:r>
-          <w:rPr/>
-          <w:delText xml:space="preserve">stratospheric air intrusions during </w:delText>
-        </w:r>
-      </w:del>
-      <w:r>
-        <w:rPr/>
-        <w:t>STT</w:t>
-      </w:r>
-      <w:r>
-        <w:rPr/>
-        <w:commentReference w:id="53"/>
-      </w:r>
-      <w:ins w:id="122" w:author="Jenny Fisher" w:date="2016-09-09T11:46:00Z">
-        <w:r>
-          <w:rPr/>
-          <w:t>,</w:t>
-        </w:r>
-      </w:ins>
-      <w:ins w:id="123" w:author="Jenny Fisher" w:date="2016-09-09T11:45:00Z">
-        <w:r>
-          <w:rPr/>
-          <w:t xml:space="preserve"> derived from ozonesonde measurements as described in the text</w:t>
-        </w:r>
-      </w:ins>
-      <w:del w:id="124" w:author="Jenny Fisher" w:date="2016-09-09T11:44:00Z">
-        <w:r>
-          <w:rPr/>
-          <w:delText xml:space="preserve"> events</w:delText>
-        </w:r>
-      </w:del>
-      <w:r>
-        <w:rPr/>
-        <w:t>.}</w:t>
-      </w:r>
-      <w:r/>
-    </w:p>
-    <w:p>
-      <w:pPr>
-        <w:pStyle w:val="PlainText"/>
-      </w:pPr>
-      <w:r>
-        <w:rPr/>
-        <w:t xml:space="preserve">    </w:t>
-      </w:r>
-      <w:r>
-        <w:rPr/>
-        <w:t>\label{fig:fluxsummary}</w:t>
-      </w:r>
-      <w:r/>
-    </w:p>
-    <w:p>
-      <w:pPr>
-        <w:pStyle w:val="PlainText"/>
-      </w:pPr>
-      <w:r>
-        <w:rPr/>
-        <w:t xml:space="preserve">    </w:t>
-      </w:r>
-      <w:r>
-        <w:rPr/>
-        <w:t>\end{center}</w:t>
-      </w:r>
-      <w:r/>
-    </w:p>
-    <w:p>
-      <w:pPr>
-        <w:pStyle w:val="PlainText"/>
-      </w:pPr>
-      <w:r>
-        <w:rPr/>
-        <w:t xml:space="preserve">  </w:t>
-      </w:r>
-      <w:r>
-        <w:rPr/>
-        <w:t>\end{figure}</w:t>
-      </w:r>
-      <w:r/>
-    </w:p>
-    <w:p>
-      <w:pPr>
-        <w:pStyle w:val="PlainText"/>
-      </w:pPr>
-      <w:r>
-        <w:rPr/>
-        <w:t xml:space="preserve">  </w:t>
-      </w:r>
-      <w:r>
-        <w:rPr/>
-        <w:t>\begin{figure}[!htbp</w:t>
-      </w:r>
-      <w:r>
-        <w:rPr/>
-        <w:commentReference w:id="54"/>
-      </w:r>
-      <w:r>
-        <w:rPr/>
-        <w:t>]</w:t>
-      </w:r>
-      <w:r/>
-    </w:p>
-    <w:p>
-      <w:pPr>
-        <w:pStyle w:val="PlainText"/>
-      </w:pPr>
-      <w:r>
-        <w:rPr/>
-        <w:t xml:space="preserve">    </w:t>
-      </w:r>
-      <w:r>
-        <w:rPr/>
-        <w:t>\begin{center}</w:t>
-      </w:r>
-      <w:r/>
-    </w:p>
-    <w:p>
-      <w:pPr>
-        <w:pStyle w:val="PlainText"/>
-      </w:pPr>
-      <w:r>
-        <w:rPr/>
-        <w:t xml:space="preserve">    </w:t>
-      </w:r>
-      <w:r>
-        <w:rPr/>
-        <w:t>\includegraphics[width=0.8\columnwidth]{figures/flux_absolute.png}</w:t>
-      </w:r>
-      <w:r/>
-    </w:p>
-    <w:p>
-      <w:pPr>
-        <w:pStyle w:val="PlainText"/>
-      </w:pPr>
-      <w:r>
-        <w:rPr/>
-        <w:t xml:space="preserve">    </w:t>
-      </w:r>
-      <w:r>
-        <w:rPr/>
-        <w:t xml:space="preserve">\caption{Tropospheric ozone attributed to </w:t>
-      </w:r>
-      <w:del w:id="125" w:author="Jenny Fisher" w:date="2016-09-09T11:49:00Z">
-        <w:r>
-          <w:rPr/>
-          <w:delText xml:space="preserve">stratospheric air intrusions during </w:delText>
-        </w:r>
-      </w:del>
-      <w:r>
-        <w:rPr/>
-        <w:t>STT</w:t>
-      </w:r>
-      <w:ins w:id="126" w:author="Jenny Fisher" w:date="2016-09-09T11:49:00Z">
-        <w:r>
-          <w:rPr/>
-          <w:t>, derived from ozonesonde measurements as described in the text</w:t>
-        </w:r>
-      </w:ins>
-      <w:del w:id="127" w:author="Jenny Fisher" w:date="2016-09-09T11:49:00Z">
-        <w:r>
-          <w:rPr/>
-          <w:delText xml:space="preserve"> events</w:delText>
-        </w:r>
-      </w:del>
-      <w:r>
-        <w:rPr/>
-        <w:t>.}</w:t>
-      </w:r>
-      <w:r/>
-    </w:p>
-    <w:p>
-      <w:pPr>
-        <w:pStyle w:val="PlainText"/>
-      </w:pPr>
-      <w:r>
-        <w:rPr/>
-        <w:t xml:space="preserve">    </w:t>
-      </w:r>
-      <w:r>
-        <w:rPr/>
-        <w:t>\label{fig:fluxsummaryabs}</w:t>
-      </w:r>
-      <w:r/>
-    </w:p>
-    <w:p>
-      <w:pPr>
-        <w:pStyle w:val="PlainText"/>
-      </w:pPr>
-      <w:r>
-        <w:rPr/>
-        <w:t xml:space="preserve">    </w:t>
-      </w:r>
-      <w:r>
-        <w:rPr/>
-        <w:t>\end{center}</w:t>
-      </w:r>
-      <w:r/>
-    </w:p>
-    <w:p>
-      <w:pPr>
-        <w:pStyle w:val="PlainText"/>
-      </w:pPr>
-      <w:r>
-        <w:rPr/>
-        <w:t xml:space="preserve">  </w:t>
-      </w:r>
-      <w:r>
-        <w:rPr/>
-        <w:t>\end{figure}</w:t>
-      </w:r>
-      <w:r/>
-    </w:p>
-    <w:p>
-      <w:pPr>
-        <w:pStyle w:val="PlainText"/>
-      </w:pPr>
-      <w:r>
-        <w:rPr/>
-        <w:t xml:space="preserve">  </w:t>
-      </w:r>
-      <w:r/>
-    </w:p>
-    <w:p>
-      <w:pPr>
-        <w:pStyle w:val="PlainText"/>
-        <w:pPrChange w:id="0" w:author="Jenny Fisher" w:date="2016-09-09T11:52:00Z"/>
-      </w:pPr>
-      <w:r>
-        <w:rPr/>
-        <w:t xml:space="preserve">  </w:t>
-      </w:r>
-      <w:ins w:id="128" w:author="Jenny Fisher" w:date="2016-09-09T11:49:00Z">
-        <w:r>
-          <w:rPr/>
-          <w:t xml:space="preserve">We use simulated </w:t>
-        </w:r>
-      </w:ins>
-      <w:ins w:id="129" w:author="Jenny Fisher" w:date="2016-09-09T11:51:00Z">
-        <w:r>
-          <w:rPr/>
-          <w:t xml:space="preserve">tropospheric </w:t>
-        </w:r>
-      </w:ins>
-      <w:ins w:id="130" w:author="Jenny Fisher" w:date="2016-09-09T11:49:00Z">
-        <w:r>
-          <w:rPr/>
-          <w:t xml:space="preserve">ozone </w:t>
-        </w:r>
-      </w:ins>
-      <w:ins w:id="131" w:author="Jenny Fisher" w:date="2016-09-09T11:51:00Z">
-        <w:r>
-          <w:rPr/>
-          <w:t xml:space="preserve">columns </w:t>
-        </w:r>
-      </w:ins>
-      <w:ins w:id="132" w:author="Jenny Fisher" w:date="2016-09-09T11:49:00Z">
-        <w:r>
-          <w:rPr/>
-          <w:t xml:space="preserve">from GEOS-Chem to </w:t>
-        </w:r>
-      </w:ins>
-      <w:ins w:id="133" w:author="Jenny Fisher" w:date="2016-09-09T11:50:00Z">
-        <w:r>
-          <w:rPr/>
-          <w:t>e</w:t>
-        </w:r>
-      </w:ins>
-      <w:del w:id="134" w:author="Jenny Fisher" w:date="2016-09-09T11:50:00Z">
-        <w:r>
-          <w:rPr/>
-          <w:delText>E</w:delText>
-        </w:r>
-      </w:del>
-      <w:r>
-        <w:rPr/>
-        <w:t>xtrapolat</w:t>
-      </w:r>
-      <w:ins w:id="135" w:author="Jenny Fisher" w:date="2016-09-09T11:50:00Z">
-        <w:r>
-          <w:rPr/>
-          <w:t>e</w:t>
-        </w:r>
-      </w:ins>
-      <w:del w:id="136" w:author="Jenny Fisher" w:date="2016-09-09T11:50:00Z">
-        <w:r>
-          <w:rPr/>
-          <w:delText>ing</w:delText>
-        </w:r>
-      </w:del>
-      <w:r>
-        <w:rPr/>
-        <w:t xml:space="preserve"> </w:t>
-      </w:r>
-      <w:ins w:id="137" w:author="Jenny Fisher" w:date="2016-09-09T11:50:00Z">
-        <w:r>
-          <w:rPr/>
-          <w:t xml:space="preserve">the sonde-based estimates </w:t>
-        </w:r>
-      </w:ins>
-      <w:del w:id="138" w:author="Jenny Fisher" w:date="2016-09-09T11:50:00Z">
-        <w:r>
-          <w:rPr/>
-          <w:delText xml:space="preserve">out over </w:delText>
-        </w:r>
-      </w:del>
-      <w:ins w:id="139" w:author="Jenny Fisher" w:date="2016-09-09T11:50:00Z">
-        <w:r>
-          <w:rPr/>
-          <w:t xml:space="preserve">to </w:t>
-        </w:r>
-      </w:ins>
-      <w:r>
-        <w:rPr/>
-        <w:t xml:space="preserve">the </w:t>
-      </w:r>
-      <w:ins w:id="140" w:author="Jenny Fisher" w:date="2016-09-09T11:51:00Z">
-        <w:r>
-          <w:rPr/>
-          <w:t>entire</w:t>
-        </w:r>
-      </w:ins>
-      <w:ins w:id="141" w:author="Jenny Fisher" w:date="2016-09-09T11:50:00Z">
+        <w:t>3 February 2005 over Melbourne.</w:t>
+      </w:r>
+      <w:ins w:id="18" w:author="Jesse Greenslade" w:date="2016-09-23T11:55:00Z">
         <w:r>
           <w:rPr/>
           <w:t xml:space="preserve"> </w:t>
         </w:r>
       </w:ins>
-      <w:r>
-        <w:rPr/>
-        <w:t xml:space="preserve">Southern Ocean </w:t>
-      </w:r>
-      <w:del w:id="142" w:author="Jenny Fisher" w:date="2016-09-09T11:51:00Z">
+      <w:ins w:id="19" w:author="Jesse Greenslade" w:date="2016-09-23T11:55:00Z">
         <w:r>
           <w:rPr/>
-          <w:delText xml:space="preserve">using our estimated enhanced tropospheric ozone, we can create a rough estimate of the STT effect on tropospheric ozone in this </w:delText>
+          <w:t>(TODO: update figure and caption dates, use best matches, show model pressure levels with Xs</w:t>
+        </w:r>
+      </w:ins>
+      <w:r>
+        <w:rPr/>
+        <w:t>}</w:t>
+      </w:r>
+      <w:r>
+        <w:rPr/>
+        <w:commentReference w:id="48"/>
+      </w:r>
+      <w:r/>
+    </w:p>
+    <w:p>
+      <w:pPr>
+        <w:pStyle w:val="PlainText"/>
+      </w:pPr>
+      <w:r>
+        <w:rPr/>
+        <w:t xml:space="preserve">    </w:t>
+      </w:r>
+      <w:r>
+        <w:rPr/>
+        <w:t>\label{fig:event_profile_comparison}</w:t>
+      </w:r>
+      <w:r/>
+    </w:p>
+    <w:p>
+      <w:pPr>
+        <w:pStyle w:val="PlainText"/>
+      </w:pPr>
+      <w:r>
+        <w:rPr/>
+        <w:t xml:space="preserve">  </w:t>
+      </w:r>
+      <w:r>
+        <w:rPr/>
+        <w:t>\end{figure}</w:t>
+      </w:r>
+      <w:r/>
+    </w:p>
+    <w:p>
+      <w:pPr>
+        <w:pStyle w:val="PlainText"/>
+      </w:pPr>
+      <w:r>
+        <w:rPr/>
+        <w:t xml:space="preserve">  </w:t>
+      </w:r>
+      <w:r/>
+    </w:p>
+    <w:p>
+      <w:pPr>
+        <w:pStyle w:val="PlainText"/>
+      </w:pPr>
+      <w:r>
+        <w:rPr/>
+        <w:t>\section{Stratosphere-to-troposphere ozone flux from STT events}</w:t>
+      </w:r>
+      <w:r/>
+    </w:p>
+    <w:p>
+      <w:pPr>
+        <w:pStyle w:val="PlainText"/>
+      </w:pPr>
+      <w:r>
+        <w:rPr/>
+        <w:t xml:space="preserve">  </w:t>
+      </w:r>
+      <w:r/>
+    </w:p>
+    <w:p>
+      <w:pPr>
+        <w:pStyle w:val="PlainText"/>
+      </w:pPr>
+      <w:r>
+        <w:rPr/>
+        <w:t xml:space="preserve">  </w:t>
+      </w:r>
+      <w:r>
+        <w:rPr/>
+        <w:t>We quantify the mean stratosphere-to-troposphere ozone flux due to STTs at each site based on the integrated ozone amount associated with each STT event (see section \ref{Section:CharacterisationOfSTTs}). Events that may have been influenced by transported biomass burning are excluded from this calculation.</w:t>
+      </w:r>
+      <w:r/>
+    </w:p>
+    <w:p>
+      <w:pPr>
+        <w:pStyle w:val="PlainText"/>
+      </w:pPr>
+      <w:r>
+        <w:rPr/>
+        <w:t xml:space="preserve">  </w:t>
+      </w:r>
+      <w:r>
+        <w:rPr/>
+        <w:t>This estimate is a conservative lower bound as our algorithm ignores secondary ozone peaks which may also be transported down from the stratosphere and ignores potential ozone dispersion from the ozone peak</w:t>
+      </w:r>
+      <w:r>
+        <w:rPr/>
+        <w:commentReference w:id="49"/>
+      </w:r>
+      <w:r>
+        <w:rPr/>
+        <w:t>.</w:t>
+      </w:r>
+      <w:r/>
+    </w:p>
+    <w:p>
+      <w:pPr>
+        <w:pStyle w:val="PlainText"/>
+      </w:pPr>
+      <w:r>
+        <w:rPr/>
+        <w:t xml:space="preserve">  </w:t>
+      </w:r>
+      <w:r>
+        <w:rPr/>
+        <w:t xml:space="preserve">Figure \ref{fig:fluxsummary} shows the mean fraction of total tropospheric column ozone </w:t>
+      </w:r>
+      <w:r>
+        <w:rPr/>
+        <w:commentReference w:id="50"/>
+      </w:r>
+      <w:r>
+        <w:rPr/>
+        <w:t>at each site attributed to stratospheric ozone intrusions, averaged over days when an STT event occurred.</w:t>
+      </w:r>
+      <w:r/>
+    </w:p>
+    <w:p>
+      <w:pPr>
+        <w:pStyle w:val="PlainText"/>
+      </w:pPr>
+      <w:r>
+        <w:rPr/>
+        <w:t xml:space="preserve">  </w:t>
+      </w:r>
+      <w:r>
+        <w:rPr/>
+        <w:t>At all sites, the mean fraction of tropospheric ozone attributed to STT events is 2--4\%. On individual days, this value can exceed 10\% at Macquarie and Melbourne</w:t>
+      </w:r>
+      <w:r>
+        <w:rPr/>
+        <w:commentReference w:id="51"/>
+      </w:r>
+      <w:r>
+        <w:rPr/>
+        <w:t>.</w:t>
+      </w:r>
+      <w:r/>
+    </w:p>
+    <w:p>
+      <w:pPr>
+        <w:pStyle w:val="PlainText"/>
+      </w:pPr>
+      <w:r>
+        <w:rPr/>
+        <w:t xml:space="preserve">  </w:t>
+      </w:r>
+      <w:r>
+        <w:rPr/>
+        <w:t>Figure \ref{fig:fluxsummaryabs</w:t>
+      </w:r>
+      <w:r>
+        <w:rPr/>
+        <w:commentReference w:id="52"/>
+      </w:r>
+      <w:r>
+        <w:rPr/>
+        <w:t>} shows the STT-induced ozone flux in absolute terms. We find that the mean ozone flux associated with STT events is $1$ to $2 \times 10^{16}$~molecules/cm$^2$.</w:t>
+      </w:r>
+      <w:r/>
+    </w:p>
+    <w:p>
+      <w:pPr>
+        <w:pStyle w:val="PlainText"/>
+      </w:pPr>
+      <w:r>
+        <w:rPr/>
+        <w:t xml:space="preserve">  </w:t>
+      </w:r>
+      <w:r>
+        <w:rPr/>
+        <w:t xml:space="preserve">Our flux estimates are relatively insensitive to our biomass burning filter: including smoke-influenced days changed the mean flux by less than </w:t>
+      </w:r>
+      <w:del w:id="20" w:author="Jesse Greenslade" w:date="2016-09-23T12:30:00Z">
+        <w:r>
+          <w:rPr/>
+          <w:delText>0.25\% (</w:delText>
         </w:r>
       </w:del>
       <w:r>
         <w:rPr/>
-        <w:t>region.</w:t>
-      </w:r>
-      <w:ins w:id="143" w:author="Jenny Fisher" w:date="2016-09-09T11:52:00Z">
+        <w:t>5\% relative</w:t>
+      </w:r>
+      <w:ins w:id="21" w:author="Jesse Greenslade" w:date="2016-09-23T12:30:00Z">
         <w:r>
           <w:rPr/>
-          <w:t xml:space="preserve"> To do so, we</w:t>
+          <w:t xml:space="preserve"> </w:t>
         </w:r>
       </w:ins>
-      <w:r/>
-    </w:p>
-    <w:p>
-      <w:pPr>
-        <w:pStyle w:val="PlainText"/>
-      </w:pPr>
-      <w:del w:id="144" w:author="Jenny Fisher" w:date="2016-09-09T11:52:00Z">
+      <w:ins w:id="22" w:author="Jesse Greenslade" w:date="2016-09-23T12:30:00Z">
         <w:r>
           <w:rPr/>
-          <w:delText xml:space="preserve">  </w:delText>
+          <w:t>to the absolute ab</w:t>
+        </w:r>
+      </w:ins>
+      <w:ins w:id="23" w:author="Jesse Greenslade" w:date="2016-09-23T12:31:00Z">
+        <w:r>
+          <w:rPr/>
+          <w:t>solute values</w:t>
+        </w:r>
+      </w:ins>
+      <w:del w:id="24" w:author="Jesse Greenslade" w:date="2016-09-23T12:30:00Z">
+        <w:r>
+          <w:rPr/>
+          <w:delText xml:space="preserve"> change)</w:delText>
         </w:r>
       </w:del>
-      <w:del w:id="145" w:author="Jenny Fisher" w:date="2016-09-09T11:52:00Z">
+      <w:r>
+        <w:rPr/>
+        <w:t>.</w:t>
+      </w:r>
+      <w:r>
+        <w:rPr/>
+        <w:commentReference w:id="53"/>
+      </w:r>
+      <w:r/>
+    </w:p>
+    <w:p>
+      <w:pPr>
+        <w:pStyle w:val="PlainText"/>
+      </w:pPr>
+      <w:r>
+        <w:rPr/>
+        <w:t xml:space="preserve">  </w:t>
+      </w:r>
+      <w:r/>
+    </w:p>
+    <w:p>
+      <w:pPr>
+        <w:pStyle w:val="PlainText"/>
+      </w:pPr>
+      <w:r>
+        <w:rPr/>
+        <w:t xml:space="preserve">  </w:t>
+      </w:r>
+      <w:r>
+        <w:rPr/>
+        <w:t>\begin{figure}[!htbp]</w:t>
+      </w:r>
+      <w:r/>
+    </w:p>
+    <w:p>
+      <w:pPr>
+        <w:pStyle w:val="PlainText"/>
+      </w:pPr>
+      <w:r>
+        <w:rPr/>
+        <w:t xml:space="preserve">    </w:t>
+      </w:r>
+      <w:r>
+        <w:rPr/>
+        <w:t>\begin{center}</w:t>
+      </w:r>
+      <w:r/>
+    </w:p>
+    <w:p>
+      <w:pPr>
+        <w:pStyle w:val="PlainText"/>
+      </w:pPr>
+      <w:r>
+        <w:rPr/>
+        <w:t xml:space="preserve">    </w:t>
+      </w:r>
+      <w:r>
+        <w:rPr/>
+        <w:t xml:space="preserve">% Flux plot from </w:t>
+      </w:r>
+      <w:r/>
+    </w:p>
+    <w:p>
+      <w:pPr>
+        <w:pStyle w:val="PlainText"/>
+      </w:pPr>
+      <w:r>
+        <w:rPr/>
+        <w:t xml:space="preserve">    </w:t>
+      </w:r>
+      <w:r>
+        <w:rPr/>
+        <w:t>\includegraphics[width=0.8\columnwidth]{figures/flux_relative.png}</w:t>
+      </w:r>
+      <w:r/>
+    </w:p>
+    <w:p>
+      <w:pPr>
+        <w:pStyle w:val="PlainText"/>
+      </w:pPr>
+      <w:r>
+        <w:rPr/>
+        <w:t xml:space="preserve">    </w:t>
+      </w:r>
+      <w:r>
+        <w:rPr/>
+        <w:t>\caption{Fraction of total tropospheric column ozone attributed to STT</w:t>
+      </w:r>
+      <w:r>
+        <w:rPr/>
+        <w:commentReference w:id="54"/>
+      </w:r>
+      <w:r>
+        <w:rPr/>
+        <w:t>, derived from ozonesonde measurements as described in the text.}</w:t>
+      </w:r>
+      <w:r/>
+    </w:p>
+    <w:p>
+      <w:pPr>
+        <w:pStyle w:val="PlainText"/>
+      </w:pPr>
+      <w:r>
+        <w:rPr/>
+        <w:t xml:space="preserve">    </w:t>
+      </w:r>
+      <w:r>
+        <w:rPr/>
+        <w:t>\label{fig:fluxsummary}</w:t>
+      </w:r>
+      <w:r/>
+    </w:p>
+    <w:p>
+      <w:pPr>
+        <w:pStyle w:val="PlainText"/>
+      </w:pPr>
+      <w:r>
+        <w:rPr/>
+        <w:t xml:space="preserve">    </w:t>
+      </w:r>
+      <w:r>
+        <w:rPr/>
+        <w:t>\end{center}</w:t>
+      </w:r>
+      <w:r/>
+    </w:p>
+    <w:p>
+      <w:pPr>
+        <w:pStyle w:val="PlainText"/>
+      </w:pPr>
+      <w:r>
+        <w:rPr/>
+        <w:t xml:space="preserve">  </w:t>
+      </w:r>
+      <w:r>
+        <w:rPr/>
+        <w:t>\end{figure}</w:t>
+      </w:r>
+      <w:r/>
+    </w:p>
+    <w:p>
+      <w:pPr>
+        <w:pStyle w:val="PlainText"/>
+      </w:pPr>
+      <w:r>
+        <w:rPr/>
+        <w:t xml:space="preserve">  </w:t>
+      </w:r>
+      <w:r>
+        <w:rPr/>
+        <w:t>\begin{figure}[!htbp</w:t>
+      </w:r>
+      <w:r>
+        <w:rPr/>
+        <w:commentReference w:id="55"/>
+      </w:r>
+      <w:r>
+        <w:rPr/>
+        <w:t>]</w:t>
+      </w:r>
+      <w:r/>
+    </w:p>
+    <w:p>
+      <w:pPr>
+        <w:pStyle w:val="PlainText"/>
+      </w:pPr>
+      <w:r>
+        <w:rPr/>
+        <w:t xml:space="preserve">    </w:t>
+      </w:r>
+      <w:r>
+        <w:rPr/>
+        <w:t>\begin{center}</w:t>
+      </w:r>
+      <w:r/>
+    </w:p>
+    <w:p>
+      <w:pPr>
+        <w:pStyle w:val="PlainText"/>
+      </w:pPr>
+      <w:r>
+        <w:rPr/>
+        <w:t xml:space="preserve">    </w:t>
+      </w:r>
+      <w:r>
+        <w:rPr/>
+        <w:t>\includegraphics[width=0.8\columnwidth]{figures/flux_absolute.png}</w:t>
+      </w:r>
+      <w:r/>
+    </w:p>
+    <w:p>
+      <w:pPr>
+        <w:pStyle w:val="PlainText"/>
+        <w:rPr>
+          <w:sz w:val="21"/>
+          <w:sz w:val="21"/>
+          <w:szCs w:val="21"/>
+          <w:rFonts w:ascii="Courier" w:hAnsi="Courier" w:eastAsia="ＭＳ 明朝" w:cs="" w:cstheme="minorBidi" w:eastAsiaTheme="minorEastAsia"/>
+          <w:color w:val="00000A"/>
+          <w:lang w:val="en-CA" w:eastAsia="en-US" w:bidi="ar-SA"/>
+        </w:rPr>
+      </w:pPr>
+      <w:r>
+        <w:rPr/>
+        <w:t xml:space="preserve">    </w:t>
+      </w:r>
+      <w:r>
+        <w:rPr/>
+        <w:t>\caption{Tropospheric ozone attributed to STT, derived from ozonesonde measurements as described in the text.</w:t>
+      </w:r>
+      <w:r/>
+    </w:p>
+    <w:p>
+      <w:pPr>
+        <w:pStyle w:val="PlainText"/>
+      </w:pPr>
+      <w:ins w:id="25" w:author="Jesse Greenslade" w:date="2016-09-23T12:42:00Z">
         <w:r>
           <w:rPr/>
-          <w:delText>This is be done by</w:delText>
+          <w:t>Box shows the interquartile range (IQR), with the centre line being the median, whiskers show the mininimum and maximum, circles show values which lie more than 1.5 IQR from the median.</w:t>
         </w:r>
-      </w:del>
-      <w:r>
-        <w:rPr/>
-        <w:t xml:space="preserve"> multiply</w:t>
-      </w:r>
-      <w:del w:id="146" w:author="Jenny Fisher" w:date="2016-09-09T11:52:00Z">
+      </w:ins>
+      <w:r>
+        <w:rPr/>
+        <w:t>}</w:t>
+      </w:r>
+      <w:r/>
+    </w:p>
+    <w:p>
+      <w:pPr>
+        <w:pStyle w:val="PlainText"/>
+      </w:pPr>
+      <w:r>
+        <w:rPr/>
+        <w:t xml:space="preserve">    </w:t>
+      </w:r>
+      <w:r>
+        <w:rPr/>
+        <w:t>\label{fig:fluxsummaryabs}</w:t>
+      </w:r>
+      <w:r/>
+    </w:p>
+    <w:p>
+      <w:pPr>
+        <w:pStyle w:val="PlainText"/>
+      </w:pPr>
+      <w:r>
+        <w:rPr/>
+        <w:t xml:space="preserve">    </w:t>
+      </w:r>
+      <w:r>
+        <w:rPr/>
+        <w:t>\end{center}</w:t>
+      </w:r>
+      <w:r/>
+    </w:p>
+    <w:p>
+      <w:pPr>
+        <w:pStyle w:val="PlainText"/>
+      </w:pPr>
+      <w:r>
+        <w:rPr/>
+        <w:t xml:space="preserve">  </w:t>
+      </w:r>
+      <w:r>
+        <w:rPr/>
+        <w:t>\end{figure}</w:t>
+      </w:r>
+      <w:r/>
+    </w:p>
+    <w:p>
+      <w:pPr>
+        <w:pStyle w:val="PlainText"/>
+      </w:pPr>
+      <w:r>
+        <w:rPr/>
+        <w:t xml:space="preserve">  </w:t>
+      </w:r>
+      <w:r/>
+    </w:p>
+    <w:p>
+      <w:pPr>
+        <w:pStyle w:val="PlainText"/>
+        <w:pPrChange w:id="0" w:author="Jenny Fisher" w:date="2016-09-09T11:52:00Z"/>
+      </w:pPr>
+      <w:r>
+        <w:rPr/>
+        <w:t xml:space="preserve">  </w:t>
+      </w:r>
+      <w:r>
+        <w:rPr/>
+        <w:t>We use simulated tropospheric ozone columns from GEOS-Chem to extrapolate the sonde-based estimates to the entire Southern Ocean region. To do so, we</w:t>
+      </w:r>
+      <w:r/>
+    </w:p>
+    <w:p>
+      <w:pPr>
+        <w:pStyle w:val="PlainText"/>
+      </w:pPr>
+      <w:r>
+        <w:rPr/>
+        <w:t xml:space="preserve"> </w:t>
+      </w:r>
+      <w:r>
+        <w:rPr/>
+        <w:t>multiply the monthly likelihoods of STTs (fraction of sonde releases for which an STT event was detected, per month</w:t>
+      </w:r>
+      <w:r>
+        <w:rPr/>
+        <w:commentReference w:id="56"/>
+      </w:r>
+      <w:r>
+        <w:rPr/>
+        <w:t xml:space="preserve">) by the monthly mean tropospheric ozone column over the Southern Ocean (from the GEOS-Chem multi-year mean) and by the monthly </w:t>
+      </w:r>
+      <w:r>
+        <w:rPr/>
+        <w:commentReference w:id="57"/>
+      </w:r>
+      <w:r>
+        <w:rPr/>
+        <w:t>mean fraction of the ozone column attributed to STT (as in Fig. \ref{fig:fluxsummary}, but separated by month</w:t>
+      </w:r>
+      <w:r>
+        <w:rPr/>
+        <w:commentReference w:id="58"/>
+      </w:r>
+      <w:r>
+        <w:rPr/>
+        <w:commentReference w:id="59"/>
+      </w:r>
+      <w:ins w:id="26" w:author="Jesse Greenslade" w:date="2016-09-23T13:28:00Z">
         <w:r>
           <w:rPr/>
-          <w:delText>ing</w:delText>
-        </w:r>
-      </w:del>
-      <w:r>
-        <w:rPr/>
-        <w:t xml:space="preserve"> the monthly likelihoods of STTs </w:t>
-      </w:r>
-      <w:ins w:id="147" w:author="Jenny Fisher" w:date="2016-09-09T11:52:00Z">
-        <w:r>
-          <w:rPr/>
-          <w:t>(</w:t>
+          <w:commentReference w:id="60"/>
         </w:r>
       </w:ins>
-      <w:ins w:id="148" w:author="Jenny Fisher" w:date="2016-09-09T11:53:00Z">
-        <w:r>
-          <w:rPr/>
-          <w:t xml:space="preserve">fraction of sonde releases for which an </w:t>
-        </w:r>
-      </w:ins>
-      <w:ins w:id="149" w:author="Jenny Fisher" w:date="2016-09-09T11:52:00Z">
-        <w:r>
-          <w:rPr/>
-          <w:t xml:space="preserve">STT event </w:t>
-        </w:r>
-      </w:ins>
-      <w:ins w:id="150" w:author="Jenny Fisher" w:date="2016-09-09T11:53:00Z">
-        <w:r>
-          <w:rPr/>
-          <w:t xml:space="preserve">was detected, </w:t>
-        </w:r>
-      </w:ins>
-      <w:ins w:id="151" w:author="Jenny Fisher" w:date="2016-09-09T11:52:00Z">
-        <w:r>
-          <w:rPr/>
-          <w:t>per month</w:t>
-        </w:r>
-      </w:ins>
-      <w:r>
-        <w:rPr/>
-        <w:commentReference w:id="55"/>
-      </w:r>
-      <w:ins w:id="152" w:author="Jenny Fisher" w:date="2016-09-09T11:52:00Z">
-        <w:r>
-          <w:rPr/>
-          <w:t xml:space="preserve">) </w:t>
-        </w:r>
-      </w:ins>
-      <w:del w:id="153" w:author="Jenny Fisher" w:date="2016-09-09T11:54:00Z">
-        <w:r>
-          <w:rPr/>
-          <w:delText xml:space="preserve">with </w:delText>
-        </w:r>
-      </w:del>
-      <w:ins w:id="154" w:author="Jenny Fisher" w:date="2016-09-09T11:54:00Z">
-        <w:r>
-          <w:rPr/>
-          <w:t xml:space="preserve">by </w:t>
-        </w:r>
-      </w:ins>
-      <w:r>
-        <w:rPr/>
-        <w:t xml:space="preserve">the monthly </w:t>
-      </w:r>
-      <w:ins w:id="155" w:author="Jenny Fisher" w:date="2016-09-09T11:54:00Z">
-        <w:r>
-          <w:rPr/>
-          <w:t xml:space="preserve">mean </w:t>
-        </w:r>
-      </w:ins>
-      <w:r>
-        <w:rPr/>
-        <w:t xml:space="preserve">tropospheric </w:t>
-      </w:r>
-      <w:del w:id="156" w:author="Jenny Fisher" w:date="2016-09-09T11:54:00Z">
-        <w:r>
-          <w:rPr/>
-          <w:delText xml:space="preserve">column </w:delText>
-        </w:r>
-      </w:del>
-      <w:r>
-        <w:rPr/>
-        <w:t xml:space="preserve">ozone </w:t>
-      </w:r>
-      <w:ins w:id="157" w:author="Jenny Fisher" w:date="2016-09-09T11:54:00Z">
-        <w:r>
-          <w:rPr/>
-          <w:t xml:space="preserve">column over the Southern Ocean (from the GEOS-Chem multi-year mean) and </w:t>
-        </w:r>
-      </w:ins>
-      <w:del w:id="158" w:author="Jenny Fisher" w:date="2016-09-09T11:54:00Z">
-        <w:r>
-          <w:rPr/>
-          <w:delText xml:space="preserve">amounts multiplied </w:delText>
-        </w:r>
-      </w:del>
-      <w:r>
-        <w:rPr/>
-        <w:t xml:space="preserve">by </w:t>
-      </w:r>
-      <w:ins w:id="159" w:author="Jenny Fisher" w:date="2016-09-09T11:54:00Z">
-        <w:r>
-          <w:rPr/>
-          <w:t xml:space="preserve">the </w:t>
-        </w:r>
-      </w:ins>
-      <w:ins w:id="160" w:author="Jenny Fisher" w:date="2016-09-09T11:56:00Z">
-        <w:r>
-          <w:rPr/>
-          <w:t xml:space="preserve">monthly </w:t>
-        </w:r>
-      </w:ins>
-      <w:r>
-        <w:rPr/>
-        <w:commentReference w:id="56"/>
-      </w:r>
-      <w:del w:id="161" w:author="Jenny Fisher" w:date="2016-09-09T11:54:00Z">
-        <w:r>
-          <w:rPr/>
-          <w:delText xml:space="preserve">our </w:delText>
-        </w:r>
-      </w:del>
-      <w:r>
-        <w:rPr/>
-        <w:t xml:space="preserve">mean </w:t>
-      </w:r>
-      <w:del w:id="162" w:author="Jenny Fisher" w:date="2016-09-09T11:55:00Z">
-        <w:r>
-          <w:rPr/>
-          <w:delText xml:space="preserve">flux </w:delText>
-        </w:r>
-      </w:del>
-      <w:r>
-        <w:rPr/>
-        <w:t>fraction</w:t>
-      </w:r>
-      <w:ins w:id="163" w:author="Jenny Fisher" w:date="2016-09-09T11:55:00Z">
-        <w:r>
-          <w:rPr/>
-          <w:t xml:space="preserve"> of the ozone column attributed to STT (</w:t>
-        </w:r>
-      </w:ins>
-      <w:ins w:id="164" w:author="Jenny Fisher" w:date="2016-09-09T11:56:00Z">
-        <w:r>
-          <w:rPr/>
-          <w:t xml:space="preserve">as in </w:t>
-        </w:r>
-      </w:ins>
-      <w:ins w:id="165" w:author="Jenny Fisher" w:date="2016-09-09T11:55:00Z">
-        <w:r>
-          <w:rPr/>
-          <w:t xml:space="preserve">Fig. </w:t>
-        </w:r>
-      </w:ins>
-      <w:ins w:id="166" w:author="Jenny Fisher" w:date="2016-09-09T11:56:00Z">
-        <w:r>
-          <w:rPr/>
-          <w:t>\ref{fig:fluxsummary}, but separated by month</w:t>
-        </w:r>
-      </w:ins>
-      <w:r>
-        <w:rPr/>
-        <w:commentReference w:id="57"/>
-      </w:r>
-      <w:r>
-        <w:rPr/>
-        <w:commentReference w:id="58"/>
-      </w:r>
-      <w:ins w:id="167" w:author="Jenny Fisher" w:date="2016-09-09T11:56:00Z">
-        <w:r>
-          <w:rPr/>
-          <w:t>)</w:t>
-        </w:r>
-      </w:ins>
-      <w:r>
-        <w:rPr/>
-        <w:t>.</w:t>
-      </w:r>
-      <w:ins w:id="168" w:author="Jenny Fisher" w:date="2016-09-09T11:59:00Z">
-        <w:r>
-          <w:rPr/>
-          <w:t xml:space="preserve"> The monthly values of each term </w:t>
-        </w:r>
-      </w:ins>
-      <w:ins w:id="169" w:author="Jenny Fisher" w:date="2016-09-09T12:00:00Z">
-        <w:r>
-          <w:rPr/>
-          <w:t>in this equation are shown in Figure \ref{fig:SOExtrapolation} (lower panel).</w:t>
-        </w:r>
-      </w:ins>
+      <w:r>
+        <w:rPr/>
+        <w:t>). The monthly values of each term in this equation are shown in Figure \ref{fig:SOExtrapolation} (lower panel).</w:t>
+      </w:r>
       <w:r/>
     </w:p>
     <w:p>
@@ -7334,128 +6312,78 @@
       <w:pPr>
         <w:pStyle w:val="PlainText"/>
         <w:rPr>
-          <w:ins w:id="172" w:author="Jenny Fisher" w:date="2016-09-09T12:00:00Z"/>
+          <w:sz w:val="21"/>
+          <w:u w:val="double"/>
+          <w:sz w:val="21"/>
+          <w:szCs w:val="21"/>
+          <w:rFonts w:ascii="Courier" w:hAnsi="Courier" w:eastAsia="ＭＳ 明朝" w:cs="" w:cstheme="minorBidi" w:eastAsiaTheme="minorEastAsia"/>
+          <w:color w:val="00000A"/>
+          <w:lang w:val="en-CA" w:eastAsia="en-US" w:bidi="ar-SA"/>
         </w:rPr>
       </w:pPr>
-      <w:ins w:id="170" w:author="Jenny Fisher" w:date="2016-09-09T12:00:00Z">
-        <w:r>
-          <w:rPr/>
-          <w:t xml:space="preserve">Figure \ref{fig:SOExtrapolation} shows the extrapolated monthly </w:t>
-        </w:r>
-      </w:ins>
-      <w:ins w:id="171" w:author="Jenny Fisher" w:date="2016-09-09T12:01:00Z">
-        <w:r>
-          <w:rPr/>
-          <w:t>mean ozone flux from STT events over the Southern Ocean.</w:t>
-        </w:r>
-      </w:ins>
-      <w:r/>
-    </w:p>
-    <w:p>
-      <w:pPr>
-        <w:pStyle w:val="PlainText"/>
-      </w:pPr>
-      <w:r>
-        <w:rPr/>
+      <w:r>
+        <w:rPr>
+          <w:u w:val="double"/>
+          <w:rPrChange w:id="0" w:author="Jesse Greenslade" w:date="2016-09-23T13:12:00Z"/>
+        </w:rPr>
+        <w:t>Figure \ref{fig:SOExtrapolation} shows the extrapolated monthly mean ozone flux from STT events over the Southern Ocean.</w:t>
+      </w:r>
+      <w:r/>
+    </w:p>
+    <w:p>
+      <w:pPr>
+        <w:pStyle w:val="PlainText"/>
+        <w:rPr>
+          <w:sz w:val="21"/>
+          <w:u w:val="double"/>
+          <w:sz w:val="21"/>
+          <w:szCs w:val="21"/>
+          <w:rFonts w:ascii="Courier" w:hAnsi="Courier" w:eastAsia="ＭＳ 明朝" w:cs="" w:cstheme="minorBidi" w:eastAsiaTheme="minorEastAsia"/>
+          <w:color w:val="00000A"/>
+          <w:lang w:val="en-CA" w:eastAsia="en-US" w:bidi="ar-SA"/>
+        </w:rPr>
+      </w:pPr>
+      <w:r>
+        <w:rPr>
+          <w:u w:val="double"/>
+          <w:rPrChange w:id="0" w:author="Jesse Greenslade" w:date="2016-09-23T13:12:00Z"/>
+        </w:rPr>
         <w:t xml:space="preserve"> </w:t>
       </w:r>
-      <w:del w:id="173" w:author="Jenny Fisher" w:date="2016-09-09T11:56:00Z">
-        <w:r>
-          <w:rPr/>
-          <w:delText>Taking the monthly likelihood from our ozonesonde events count per sondes released during each month, and southern latitude tropospheric column ozone amount from GEOS-Chem, the total amount of ozone from</w:delText>
-        </w:r>
-      </w:del>
-      <w:ins w:id="174" w:author="Jenny Fisher" w:date="2016-09-09T11:56:00Z">
-        <w:r>
-          <w:rPr/>
-          <w:t>We find that</w:t>
-        </w:r>
-      </w:ins>
-      <w:r>
-        <w:rPr/>
-        <w:t xml:space="preserve"> STT events </w:t>
-      </w:r>
-      <w:del w:id="175" w:author="Jenny Fisher" w:date="2016-09-09T12:01:00Z">
-        <w:r>
-          <w:rPr/>
-          <w:delText xml:space="preserve">over the </w:delText>
-        </w:r>
-      </w:del>
-      <w:del w:id="176" w:author="Jenny Fisher" w:date="2016-09-09T11:58:00Z">
-        <w:r>
-          <w:rPr/>
-          <w:delText>s</w:delText>
-        </w:r>
-      </w:del>
-      <w:del w:id="177" w:author="Jenny Fisher" w:date="2016-09-09T12:01:00Z">
-        <w:r>
-          <w:rPr/>
-          <w:delText xml:space="preserve">outhern </w:delText>
-        </w:r>
-      </w:del>
-      <w:del w:id="178" w:author="Jenny Fisher" w:date="2016-09-09T11:58:00Z">
-        <w:r>
-          <w:rPr/>
-          <w:delText>o</w:delText>
-        </w:r>
-      </w:del>
-      <w:del w:id="179" w:author="Jenny Fisher" w:date="2016-09-09T12:01:00Z">
-        <w:r>
-          <w:rPr/>
-          <w:delText xml:space="preserve">cean </w:delText>
-        </w:r>
-      </w:del>
-      <w:ins w:id="180" w:author="Jenny Fisher" w:date="2016-09-09T11:58:00Z">
-        <w:r>
-          <w:rPr/>
-          <w:t xml:space="preserve">may be responsible for </w:t>
-        </w:r>
-      </w:ins>
-      <w:del w:id="181" w:author="Jenny Fisher" w:date="2016-09-09T11:58:00Z">
-        <w:r>
-          <w:rPr/>
-          <w:delText xml:space="preserve">is </w:delText>
-        </w:r>
-      </w:del>
-      <w:r>
-        <w:rPr/>
-        <w:t xml:space="preserve">at least (TODO:update once fixed model is finished) $2.2\times10^{16}$ molecules cm$^{-2}$ yr$^{-1}$, </w:t>
-      </w:r>
-      <w:ins w:id="182" w:author="Jenny Fisher" w:date="2016-09-09T12:01:00Z">
-        <w:r>
-          <w:rPr/>
-          <w:t xml:space="preserve">of the tropospheric ozone over the Southern Ocean, </w:t>
-        </w:r>
-      </w:ins>
-      <w:r>
-        <w:rPr/>
-        <w:t>TODO: this is around X:TG/yr ozone.</w:t>
-      </w:r>
-      <w:r/>
-    </w:p>
-    <w:p>
-      <w:pPr>
-        <w:pStyle w:val="PlainText"/>
-      </w:pPr>
-      <w:del w:id="183" w:author="Jenny Fisher" w:date="2016-09-09T12:01:00Z">
-        <w:r>
-          <w:rPr/>
-          <w:delText xml:space="preserve">  </w:delText>
-        </w:r>
-      </w:del>
-      <w:del w:id="184" w:author="Jenny Fisher" w:date="2016-09-09T12:01:00Z">
-        <w:r>
-          <w:rPr/>
-          <w:delText>Figure \ref{fig:SOExtrapolation} shows the seasonal STT contribution calculated this way, with `l' and `f' being the STT likelihood and fraction respectively.</w:delText>
-        </w:r>
-      </w:del>
-      <w:r/>
-    </w:p>
-    <w:p>
-      <w:pPr>
-        <w:pStyle w:val="PlainText"/>
-      </w:pPr>
-      <w:del w:id="185" w:author="Jenny Fisher" w:date="2016-09-09T12:01:00Z">
+      <w:r>
+        <w:rPr>
+          <w:u w:val="double"/>
+          <w:rPrChange w:id="0" w:author="Jesse Greenslade" w:date="2016-09-23T13:12:00Z"/>
+        </w:rPr>
+        <w:t>We find that STT events may be responsible for at least (TODO:update once fixed model is finished) $2.2\times10^{16}$ molecules cm$^{-2}$ yr$^{-1}$, of the tropospheric ozone over the Southern Ocean, TODO: this is around X:TG/yr ozone.</w:t>
+      </w:r>
+      <w:r/>
+    </w:p>
+    <w:p>
+      <w:pPr>
+        <w:pStyle w:val="PlainText"/>
+        <w:rPr>
+          <w:sz w:val="21"/>
+          <w:u w:val="double"/>
+          <w:sz w:val="21"/>
+          <w:szCs w:val="21"/>
+          <w:rFonts w:ascii="Courier" w:hAnsi="Courier" w:eastAsia="ＭＳ 明朝" w:cs="" w:cstheme="minorBidi" w:eastAsiaTheme="minorEastAsia"/>
+          <w:color w:val="00000A"/>
+          <w:lang w:val="en-CA" w:eastAsia="en-US" w:bidi="ar-SA"/>
+        </w:rPr>
+      </w:pPr>
+      <w:r>
+        <w:rPr>
+          <w:u w:val="double"/>
+        </w:rPr>
+      </w:r>
+      <w:r/>
+    </w:p>
+    <w:p>
+      <w:pPr>
+        <w:pStyle w:val="PlainText"/>
+      </w:pPr>
+      <w:del w:id="30" w:author="Jenny Fisher" w:date="2016-09-09T12:01:00Z">
         <w:r>
           <w:rPr/>
           <w:delText xml:space="preserve">    </w:delText>
@@ -7477,481 +6405,162 @@
       </w:r>
       <w:r>
         <w:rPr/>
-        <w:commentReference w:id="59"/>
-      </w:r>
-      <w:r>
-        <w:rPr/>
-        <w:t>]</w:t>
-      </w:r>
-      <w:r/>
-    </w:p>
-    <w:p>
-      <w:pPr>
-        <w:pStyle w:val="PlainText"/>
-      </w:pPr>
-      <w:r>
-        <w:rPr/>
-        <w:t xml:space="preserve">    </w:t>
-      </w:r>
-      <w:r>
-        <w:rPr/>
-        <w:t>\includegraphics[width=\textwidth]{figures/SO_extrapolation.png}</w:t>
-      </w:r>
-      <w:r/>
-    </w:p>
-    <w:p>
-      <w:pPr>
-        <w:pStyle w:val="PlainText"/>
-      </w:pPr>
-      <w:r>
-        <w:rPr/>
-        <w:t xml:space="preserve">    </w:t>
-      </w:r>
-      <w:r>
-        <w:rPr/>
-        <w:t>\caption{</w:t>
-      </w:r>
-      <w:ins w:id="186" w:author="Jenny Fisher" w:date="2016-09-09T12:03:00Z">
+        <w:commentReference w:id="61"/>
+      </w:r>
+      <w:ins w:id="31" w:author="Jesse Greenslade" w:date="2016-09-23T13:28:00Z">
         <w:r>
           <w:rPr/>
-          <w:t>(</w:t>
+          <w:commentReference w:id="62"/>
         </w:r>
       </w:ins>
       <w:r>
         <w:rPr/>
-        <w:t>Top</w:t>
-      </w:r>
-      <w:ins w:id="187" w:author="Jenny Fisher" w:date="2016-09-09T12:03:00Z">
-        <w:r>
-          <w:rPr/>
-          <w:t>)</w:t>
-        </w:r>
-      </w:ins>
-      <w:r>
-        <w:rPr/>
-        <w:t xml:space="preserve"> </w:t>
-      </w:r>
-      <w:del w:id="188" w:author="Jenny Fisher" w:date="2016-09-09T12:03:00Z">
-        <w:r>
-          <w:rPr/>
-          <w:delText>panel shows the e</w:delText>
-        </w:r>
-      </w:del>
-      <w:ins w:id="189" w:author="Jenny Fisher" w:date="2016-09-09T12:03:00Z">
-        <w:r>
-          <w:rPr/>
-          <w:t>E</w:t>
-        </w:r>
-      </w:ins>
-      <w:r>
-        <w:rPr/>
-        <w:t xml:space="preserve">stimated </w:t>
-      </w:r>
-      <w:del w:id="190" w:author="Jenny Fisher" w:date="2016-09-09T12:04:00Z">
-        <w:r>
-          <w:rPr/>
-          <w:delText xml:space="preserve">STT </w:delText>
-        </w:r>
-      </w:del>
-      <w:r>
-        <w:rPr/>
-        <w:t xml:space="preserve">contribution </w:t>
-      </w:r>
-      <w:ins w:id="191" w:author="Jenny Fisher" w:date="2016-09-09T12:04:00Z">
-        <w:r>
-          <w:rPr/>
-          <w:t xml:space="preserve">of STT </w:t>
-        </w:r>
-      </w:ins>
-      <w:r>
-        <w:rPr/>
-        <w:t xml:space="preserve">to tropospheric ozone </w:t>
-      </w:r>
-      <w:del w:id="192" w:author="Jenny Fisher" w:date="2016-09-09T12:04:00Z">
-        <w:r>
-          <w:rPr/>
-          <w:delText>VC</w:delText>
-        </w:r>
-      </w:del>
-      <w:ins w:id="193" w:author="Jenny Fisher" w:date="2016-09-09T12:04:00Z">
-        <w:r>
-          <w:rPr/>
-          <w:t>columns over the Southern Ocean</w:t>
-        </w:r>
-      </w:ins>
-      <w:r>
-        <w:rPr/>
-        <w:t xml:space="preserve">. </w:t>
-      </w:r>
-      <w:ins w:id="194" w:author="Jenny Fisher" w:date="2016-09-09T12:04:00Z">
-        <w:r>
-          <w:rPr/>
-          <w:t>(</w:t>
-        </w:r>
-      </w:ins>
-      <w:r>
-        <w:rPr/>
-        <w:t>Bottom</w:t>
-      </w:r>
-      <w:ins w:id="195" w:author="Jenny Fisher" w:date="2016-09-09T12:04:00Z">
-        <w:r>
-          <w:rPr/>
-          <w:t>)</w:t>
-        </w:r>
-      </w:ins>
-      <w:r>
-        <w:rPr/>
-        <w:t xml:space="preserve"> </w:t>
-      </w:r>
-      <w:del w:id="196" w:author="Jenny Fisher" w:date="2016-09-09T12:04:00Z">
-        <w:r>
-          <w:rPr/>
-          <w:delText>panel shows t</w:delText>
-        </w:r>
-      </w:del>
-      <w:ins w:id="197" w:author="Jenny Fisher" w:date="2016-09-09T12:04:00Z">
-        <w:r>
-          <w:rPr/>
-          <w:t>T</w:t>
-        </w:r>
-      </w:ins>
-      <w:r>
-        <w:rPr/>
-        <w:t xml:space="preserve">he three </w:t>
-      </w:r>
-      <w:del w:id="198" w:author="Jenny Fisher" w:date="2016-09-09T12:04:00Z">
-        <w:r>
-          <w:rPr/>
-          <w:delText>factors multiplied together in order to produce the estimation</w:delText>
-        </w:r>
-      </w:del>
-      <w:ins w:id="199" w:author="Jenny Fisher" w:date="2016-09-09T12:04:00Z">
-        <w:r>
-          <w:rPr/>
-          <w:t>quantities used to calculate the flux estimates shown in the top panel</w:t>
-        </w:r>
-      </w:ins>
+        <w:t>]</w:t>
+      </w:r>
+      <w:r/>
+    </w:p>
+    <w:p>
+      <w:pPr>
+        <w:pStyle w:val="PlainText"/>
+      </w:pPr>
+      <w:r>
+        <w:rPr/>
+        <w:t xml:space="preserve">    </w:t>
+      </w:r>
+      <w:r>
+        <w:rPr/>
+        <w:t>\includegraphics[width=\textwidth]{figures/SO_extrapolation.png}</w:t>
+      </w:r>
+      <w:r/>
+    </w:p>
+    <w:p>
+      <w:pPr>
+        <w:pStyle w:val="PlainText"/>
+      </w:pPr>
+      <w:r>
+        <w:rPr/>
+        <w:t xml:space="preserve">    </w:t>
+      </w:r>
+      <w:r>
+        <w:rPr/>
+        <w:t>\caption{(Top) Estimated contribution of STT to tropospheric ozone columns over the Southern Ocean. (Bottom) The three quantities used to calculate the flux estimates shown in the top panel. The tropospheric ozone column (left axis) is from GEOS-Chem, while the STT fraction and likelihoods (right axis) are from the ozonesonde measurements.}</w:t>
+      </w:r>
+      <w:r/>
+    </w:p>
+    <w:p>
+      <w:pPr>
+        <w:pStyle w:val="PlainText"/>
+      </w:pPr>
+      <w:r>
+        <w:rPr/>
+        <w:t xml:space="preserve">    </w:t>
+      </w:r>
+      <w:r>
+        <w:rPr/>
+        <w:t>\label{fig:SOExtrapolation}</w:t>
+      </w:r>
+      <w:r/>
+    </w:p>
+    <w:p>
+      <w:pPr>
+        <w:pStyle w:val="PlainText"/>
+      </w:pPr>
+      <w:r>
+        <w:rPr/>
+        <w:t xml:space="preserve">  </w:t>
+      </w:r>
+      <w:r>
+        <w:rPr/>
+        <w:t>\end{figure}</w:t>
+      </w:r>
+      <w:r/>
+    </w:p>
+    <w:p>
+      <w:pPr>
+        <w:pStyle w:val="PlainText"/>
+      </w:pPr>
+      <w:r>
+        <w:rPr/>
+        <w:t xml:space="preserve">  </w:t>
+      </w:r>
+      <w:r/>
+    </w:p>
+    <w:p>
+      <w:pPr>
+        <w:pStyle w:val="PlainText"/>
+      </w:pPr>
+      <w:r>
+        <w:rPr/>
+        <w:t xml:space="preserve">  </w:t>
+      </w:r>
+      <w:r>
+        <w:rPr/>
+        <w:t xml:space="preserve">Our estimate is ( todo: greater/smaller/completely different) to other estimates of southern hemisphere STT flux. </w:t>
+      </w:r>
+      <w:r/>
+    </w:p>
+    <w:p>
+      <w:pPr>
+        <w:pStyle w:val="PlainText"/>
+      </w:pPr>
+      <w:r>
+        <w:rPr/>
+        <w:t xml:space="preserve">  </w:t>
+      </w:r>
+      <w:r>
+        <w:rPr/>
+        <w:t>\citet{Olsen2003} use PV and winds from the GEOS reanalysis combined with ozone measurements from the TOMS satellite to estimate that around 210~TG yr$^{-1}$ of ozone flux occurs in 2000 between 30$^{\circ}$S and 60$^{\circ}$S.</w:t>
+      </w:r>
+      <w:r/>
+    </w:p>
+    <w:p>
+      <w:pPr>
+        <w:pStyle w:val="PlainText"/>
+      </w:pPr>
+      <w:r>
+        <w:rPr/>
+        <w:t xml:space="preserve">  </w:t>
+      </w:r>
+      <w:r>
+        <w:rPr/>
+        <w:t xml:space="preserve">Their estimates show peak ozone flux from winter to early spring (JJAS). At this time of year, we find from the GEOS-Chem simulation the highest overall tropospheric $\Omega_{O3}$, but a relatively low overall STT flux. Instead, our results suggest that the STT flux is largest in austral summer (DJFM), primarily due to an increased frequency of STT detections during these </w:t>
+      </w:r>
+      <w:commentRangeStart w:id="63"/>
+      <w:r>
+        <w:rPr/>
+        <w:t>months</w:t>
+      </w:r>
+      <w:r>
+        <w:rPr/>
+      </w:r>
+      <w:commentRangeEnd w:id="63"/>
+      <w:r>
+        <w:commentReference w:id="63"/>
+      </w:r>
       <w:r>
         <w:rPr/>
         <w:t>.</w:t>
       </w:r>
-      <w:ins w:id="200" w:author="Jenny Fisher" w:date="2016-09-09T12:05:00Z">
-        <w:r>
-          <w:rPr/>
-          <w:t xml:space="preserve"> The tropospheric ozone column (left axis) is from GEOS-Chem, while the STT fraction and likelihoods (right axis) are from the ozonesonde measurements</w:t>
-        </w:r>
-      </w:ins>
-      <w:del w:id="201" w:author="Jenny Fisher" w:date="2016-09-09T12:05:00Z">
-        <w:r>
-          <w:rPr/>
-          <w:delText xml:space="preserve"> Units for `l' and `f' are on the right, while units for ozone VC amounts are on the left</w:delText>
-        </w:r>
-      </w:del>
-      <w:r>
-        <w:rPr/>
-        <w:t>.}</w:t>
-      </w:r>
-      <w:r/>
-    </w:p>
-    <w:p>
-      <w:pPr>
-        <w:pStyle w:val="PlainText"/>
-      </w:pPr>
-      <w:r>
-        <w:rPr/>
-        <w:t xml:space="preserve">    </w:t>
-      </w:r>
-      <w:r>
-        <w:rPr/>
-        <w:t>\label{fig:SOExtrapolation}</w:t>
-      </w:r>
-      <w:r/>
-    </w:p>
-    <w:p>
-      <w:pPr>
-        <w:pStyle w:val="PlainText"/>
-      </w:pPr>
-      <w:r>
-        <w:rPr/>
-        <w:t xml:space="preserve">  </w:t>
-      </w:r>
-      <w:r>
-        <w:rPr/>
-        <w:t>\end{figure}</w:t>
-      </w:r>
-      <w:r/>
-    </w:p>
-    <w:p>
-      <w:pPr>
-        <w:pStyle w:val="PlainText"/>
-      </w:pPr>
-      <w:r>
-        <w:rPr/>
-        <w:t xml:space="preserve">  </w:t>
-      </w:r>
-      <w:r/>
-    </w:p>
-    <w:p>
-      <w:pPr>
-        <w:pStyle w:val="PlainText"/>
-      </w:pPr>
-      <w:r>
-        <w:rPr/>
-        <w:t xml:space="preserve">  </w:t>
-      </w:r>
-      <w:r>
-        <w:rPr/>
-        <w:t>Our estimate is ( todo: greater/smaller/completely different) to other estimates of southern hemispher</w:t>
-      </w:r>
-      <w:ins w:id="202" w:author="Jenny Fisher" w:date="2016-09-09T12:08:00Z">
-        <w:r>
-          <w:rPr/>
-          <w:t>e</w:t>
-        </w:r>
-      </w:ins>
-      <w:del w:id="203" w:author="Jenny Fisher" w:date="2016-09-09T12:08:00Z">
-        <w:r>
-          <w:rPr/>
-          <w:delText>ic</w:delText>
-        </w:r>
-      </w:del>
-      <w:r>
-        <w:rPr/>
-        <w:t xml:space="preserve"> </w:t>
-      </w:r>
-      <w:del w:id="204" w:author="Jenny Fisher" w:date="2016-09-09T12:06:00Z">
-        <w:r>
-          <w:rPr/>
-          <w:delText>ozone transport</w:delText>
-        </w:r>
-      </w:del>
-      <w:ins w:id="205" w:author="Jenny Fisher" w:date="2016-09-09T12:06:00Z">
-        <w:r>
-          <w:rPr/>
-          <w:t>STT flux</w:t>
-        </w:r>
-      </w:ins>
-      <w:r>
-        <w:rPr/>
-        <w:t xml:space="preserve">. </w:t>
-      </w:r>
-      <w:r/>
-    </w:p>
-    <w:p>
-      <w:pPr>
-        <w:pStyle w:val="PlainText"/>
-      </w:pPr>
-      <w:r>
-        <w:rPr/>
-        <w:t xml:space="preserve">  </w:t>
-      </w:r>
-      <w:r>
-        <w:rPr/>
-        <w:t xml:space="preserve">\citet{Olsen2003} use PV and winds from </w:t>
-      </w:r>
-      <w:ins w:id="206" w:author="Jenny Fisher" w:date="2016-09-09T12:06:00Z">
-        <w:r>
-          <w:rPr/>
-          <w:t xml:space="preserve">the </w:t>
-        </w:r>
-      </w:ins>
-      <w:r>
-        <w:rPr/>
-        <w:t xml:space="preserve">GEOS </w:t>
-      </w:r>
-      <w:ins w:id="207" w:author="Jenny Fisher" w:date="2016-09-09T12:06:00Z">
-        <w:r>
-          <w:rPr/>
-          <w:t xml:space="preserve">reanalysis </w:t>
-        </w:r>
-      </w:ins>
-      <w:del w:id="208" w:author="Jenny Fisher" w:date="2016-09-09T12:06:00Z">
-        <w:r>
-          <w:rPr/>
-          <w:delText xml:space="preserve">along </w:delText>
-        </w:r>
-      </w:del>
-      <w:ins w:id="209" w:author="Jenny Fisher" w:date="2016-09-09T12:06:00Z">
-        <w:r>
-          <w:rPr/>
-          <w:t xml:space="preserve">combined </w:t>
-        </w:r>
-      </w:ins>
-      <w:r>
-        <w:rPr/>
-        <w:t xml:space="preserve">with ozone measurements from </w:t>
-      </w:r>
-      <w:ins w:id="210" w:author="Jenny Fisher" w:date="2016-09-09T12:06:00Z">
-        <w:r>
-          <w:rPr/>
-          <w:t xml:space="preserve">the </w:t>
-        </w:r>
-      </w:ins>
-      <w:r>
-        <w:rPr/>
-        <w:t xml:space="preserve">TOMS </w:t>
-      </w:r>
-      <w:ins w:id="211" w:author="Jenny Fisher" w:date="2016-09-09T12:06:00Z">
-        <w:r>
-          <w:rPr/>
-          <w:t xml:space="preserve">satellite </w:t>
-        </w:r>
-      </w:ins>
-      <w:r>
-        <w:rPr/>
-        <w:t>to estimate that around 210~TG yr$^{-1}$ of ozone flux occurs in 2000 between 30$^{\circ}$S and 60$^{\circ}$S.</w:t>
-      </w:r>
-      <w:r/>
-    </w:p>
-    <w:p>
-      <w:pPr>
-        <w:pStyle w:val="PlainText"/>
-        <w:rPr>
-          <w:ins w:id="225" w:author="Jenny Fisher" w:date="2016-09-09T12:09:00Z"/>
-        </w:rPr>
-      </w:pPr>
-      <w:r>
-        <w:rPr/>
-        <w:t xml:space="preserve">  </w:t>
-      </w:r>
-      <w:r>
-        <w:rPr/>
-        <w:t xml:space="preserve">Their estimates show </w:t>
-      </w:r>
-      <w:del w:id="212" w:author="Jenny Fisher" w:date="2016-09-09T12:06:00Z">
-        <w:r>
-          <w:rPr/>
-          <w:delText xml:space="preserve">a </w:delText>
-        </w:r>
-      </w:del>
-      <w:r>
-        <w:rPr/>
-        <w:t xml:space="preserve">peak </w:t>
-      </w:r>
-      <w:del w:id="213" w:author="Jenny Fisher" w:date="2016-09-09T12:06:00Z">
-        <w:r>
-          <w:rPr/>
-          <w:delText xml:space="preserve">in </w:delText>
-        </w:r>
-      </w:del>
-      <w:ins w:id="214" w:author="Jenny Fisher" w:date="2016-09-09T12:06:00Z">
-        <w:r>
-          <w:rPr/>
-          <w:t xml:space="preserve">ozone </w:t>
-        </w:r>
-      </w:ins>
-      <w:r>
-        <w:rPr/>
-        <w:t>flux from winter to early spring (JJAS)</w:t>
-      </w:r>
-      <w:ins w:id="215" w:author="Jenny Fisher" w:date="2016-09-09T12:07:00Z">
-        <w:r>
-          <w:rPr/>
-          <w:t>. At this time of year, we find</w:t>
-        </w:r>
-      </w:ins>
-      <w:del w:id="216" w:author="Jenny Fisher" w:date="2016-09-09T12:07:00Z">
-        <w:r>
-          <w:rPr/>
-          <w:delText>,</w:delText>
-        </w:r>
-      </w:del>
-      <w:r>
-        <w:rPr/>
-        <w:t xml:space="preserve"> </w:t>
-      </w:r>
-      <w:del w:id="217" w:author="Jenny Fisher" w:date="2016-09-09T12:07:00Z">
-        <w:r>
-          <w:rPr/>
-          <w:delText xml:space="preserve">which is the same months when our </w:delText>
-        </w:r>
-      </w:del>
-      <w:ins w:id="218" w:author="Jenny Fisher" w:date="2016-09-09T12:07:00Z">
-        <w:r>
-          <w:rPr/>
-          <w:t xml:space="preserve">from the </w:t>
-        </w:r>
-      </w:ins>
-      <w:r>
-        <w:rPr/>
-        <w:t xml:space="preserve">GEOS-Chem simulation </w:t>
-      </w:r>
-      <w:del w:id="219" w:author="Jenny Fisher" w:date="2016-09-09T12:07:00Z">
-        <w:r>
-          <w:rPr/>
-          <w:delText xml:space="preserve">shows </w:delText>
-        </w:r>
-      </w:del>
-      <w:r>
-        <w:rPr/>
-        <w:t xml:space="preserve">the highest </w:t>
-      </w:r>
-      <w:ins w:id="220" w:author="Jenny Fisher" w:date="2016-09-09T12:07:00Z">
-        <w:r>
-          <w:rPr/>
-          <w:t xml:space="preserve">overall </w:t>
-        </w:r>
-      </w:ins>
-      <w:r>
-        <w:rPr/>
-        <w:t>tropospheric $\Omega_{O3}$</w:t>
-      </w:r>
-      <w:ins w:id="221" w:author="Jenny Fisher" w:date="2016-09-09T12:07:00Z">
-        <w:r>
-          <w:rPr/>
-          <w:t>, but a relatively low overall STT flux</w:t>
-        </w:r>
-      </w:ins>
-      <w:r>
-        <w:rPr/>
-        <w:t>.</w:t>
-      </w:r>
-      <w:ins w:id="222" w:author="Jenny Fisher" w:date="2016-09-09T12:08:00Z">
-        <w:r>
-          <w:rPr/>
-          <w:t xml:space="preserve"> Instead, our results suggest that the STT flux is largest in austral summer (DJFM), primarily due to an increased frequency of STT detections during these </w:t>
-        </w:r>
-      </w:ins>
-      <w:ins w:id="223" w:author="Jenny Fisher" w:date="2016-09-09T12:08:00Z">
-        <w:commentRangeStart w:id="60"/>
-        <w:r>
-          <w:rPr/>
-          <w:t>months</w:t>
-        </w:r>
-      </w:ins>
-      <w:r>
-        <w:rPr/>
-      </w:r>
-      <w:ins w:id="224" w:author="Jenny Fisher" w:date="2016-09-09T12:08:00Z">
-        <w:commentRangeEnd w:id="60"/>
-        <w:r>
-          <w:commentReference w:id="60"/>
-        </w:r>
-        <w:r>
-          <w:rPr/>
-          <w:t>.</w:t>
-        </w:r>
-      </w:ins>
-      <w:r/>
-    </w:p>
-    <w:p>
-      <w:pPr>
-        <w:pStyle w:val="PlainText"/>
-      </w:pPr>
-      <w:r>
-        <w:rPr/>
-      </w:r>
-      <w:r/>
-    </w:p>
-    <w:p>
-      <w:pPr>
-        <w:pStyle w:val="PlainText"/>
-      </w:pPr>
-      <w:r>
-        <w:rPr/>
-        <w:t xml:space="preserve">  </w:t>
-      </w:r>
-      <w:commentRangeStart w:id="61"/>
+      <w:r/>
+    </w:p>
+    <w:p>
+      <w:pPr>
+        <w:pStyle w:val="PlainText"/>
+      </w:pPr>
+      <w:r>
+        <w:rPr/>
+      </w:r>
+      <w:r/>
+    </w:p>
+    <w:p>
+      <w:pPr>
+        <w:pStyle w:val="PlainText"/>
+      </w:pPr>
+      <w:r>
+        <w:rPr/>
+        <w:t xml:space="preserve">  </w:t>
+      </w:r>
+      <w:commentRangeStart w:id="64"/>
       <w:r>
         <w:rPr/>
         <w:t xml:space="preserve">Global STT flux </w:t>
@@ -7959,27 +6568,27 @@
       <w:r>
         <w:rPr/>
       </w:r>
-      <w:commentRangeEnd w:id="61"/>
-      <w:r>
-        <w:commentReference w:id="61"/>
+      <w:commentRangeEnd w:id="64"/>
+      <w:r>
+        <w:commentReference w:id="64"/>
       </w:r>
       <w:r>
         <w:rPr/>
         <w:t xml:space="preserve">estimated from an ensemble of models </w:t>
       </w:r>
-      <w:del w:id="226" w:author="Jenny Fisher" w:date="2016-09-09T12:09:00Z">
+      <w:del w:id="32" w:author="Jenny Fisher" w:date="2016-09-09T12:09:00Z">
         <w:r>
           <w:rPr/>
           <w:delText>shows global STT flux at</w:delText>
         </w:r>
       </w:del>
-      <w:ins w:id="227" w:author="Jenny Fisher" w:date="2016-09-09T12:09:00Z">
+      <w:ins w:id="33" w:author="Jenny Fisher" w:date="2016-09-09T12:09:00Z">
         <w:r>
           <w:rPr/>
           <w:t>suggests values</w:t>
         </w:r>
       </w:ins>
-      <w:commentRangeStart w:id="62"/>
+      <w:commentRangeStart w:id="65"/>
       <w:r>
         <w:rPr/>
         <w:t xml:space="preserve"> around 550~Tg yr$^{-1}$ \citep{Stevenson2006}.</w:t>
@@ -8045,9 +6654,9 @@
       <w:r>
         <w:rPr/>
       </w:r>
-      <w:commentRangeEnd w:id="62"/>
-      <w:r>
-        <w:commentReference w:id="62"/>
+      <w:commentRangeEnd w:id="65"/>
+      <w:r>
+        <w:commentReference w:id="65"/>
       </w:r>
       <w:r>
         <w:rPr/>
@@ -8073,7 +6682,7 @@
         <w:rPr/>
         <w:t>\section{</w:t>
       </w:r>
-      <w:commentRangeStart w:id="63"/>
+      <w:commentRangeStart w:id="66"/>
       <w:r>
         <w:rPr/>
         <w:t>Conclusions</w:t>
@@ -8081,9 +6690,9 @@
       <w:r>
         <w:rPr/>
       </w:r>
-      <w:commentRangeEnd w:id="63"/>
-      <w:r>
-        <w:commentReference w:id="63"/>
+      <w:commentRangeEnd w:id="66"/>
+      <w:r>
+        <w:commentReference w:id="66"/>
       </w:r>
       <w:r>
         <w:rPr/>
@@ -8851,6 +7460,130 @@
     <w:p>
       <w:r>
         <w:rPr>
+          <w:rFonts w:cs="" w:ascii="Cambria" w:hAnsi="Cambria" w:eastAsia="ＭＳ 明朝"/>
+          <w:b w:val="false"/>
+          <w:bCs w:val="false"/>
+          <w:i/>
+          <w:iCs w:val="false"/>
+          <w:caps w:val="false"/>
+          <w:smallCaps w:val="false"/>
+          <w:strike w:val="false"/>
+          <w:dstrike w:val="false"/>
+          <w:outline w:val="false"/>
+          <w:shadow w:val="false"/>
+          <w:emboss w:val="false"/>
+          <w:imprint w:val="false"/>
+          <w:color w:val="00000A"/>
+          <w:spacing w:val="0"/>
+          <w:w w:val="100"/>
+          <w:position w:val="0"/>
+          <w:sz w:val="16"/>
+          <w:sz w:val="16"/>
+          <w:szCs w:val="24"/>
+          <w:u w:val="none"/>
+          <w:vertAlign w:val="baseline"/>
+          <w:em w:val="none"/>
+          <w:lang w:bidi="ar-SA" w:val="en-CA" w:eastAsia="en-US"/>
+        </w:rPr>
+        <w:t>Reply to Jenny Fisher (09/09/2016, 12:09): "..."</w:t>
+      </w:r>
+      <w:r/>
+    </w:p>
+    <w:p>
+      <w:r>
+        <w:rPr>
+          <w:sz w:val="20"/>
+          <w:lang w:val="en-CA" w:eastAsia="en-US" w:bidi="ar-SA"/>
+        </w:rPr>
+        <w:t>I made the season labels bigger and included (DJF) etc on the actual plot.</w:t>
+      </w:r>
+      <w:r/>
+    </w:p>
+  </w:comment>
+  <w:comment w:id="36" w:author="Jenny Fisher" w:date="2016-09-09T12:09:00Z" w:initials="JF">
+    <w:p>
+      <w:r>
+        <w:rPr/>
+        <w:t>Dates here</w:t>
+      </w:r>
+      <w:r/>
+    </w:p>
+  </w:comment>
+  <w:comment w:id="37" w:author="Jenny Fisher" w:date="2016-09-09T12:09:00Z" w:initials="JF">
+    <w:p>
+      <w:r>
+        <w:rPr/>
+        <w:t>Are these all model values, or just on days with sondes? Here (and in general with averages) you should only compare the days that have available data, otherwise the stats are likely to be really skewed.</w:t>
+      </w:r>
+      <w:r/>
+    </w:p>
+  </w:comment>
+  <w:comment w:id="38" w:author="Jesse Greenslade" w:date="2016-09-22T16:26:13Z" w:initials="">
+    <w:p>
+      <w:r>
+        <w:rPr>
+          <w:rFonts w:cs="" w:ascii="Cambria" w:hAnsi="Cambria" w:eastAsia="ＭＳ 明朝"/>
+          <w:b w:val="false"/>
+          <w:bCs w:val="false"/>
+          <w:i/>
+          <w:iCs w:val="false"/>
+          <w:caps w:val="false"/>
+          <w:smallCaps w:val="false"/>
+          <w:strike w:val="false"/>
+          <w:dstrike w:val="false"/>
+          <w:outline w:val="false"/>
+          <w:shadow w:val="false"/>
+          <w:emboss w:val="false"/>
+          <w:imprint w:val="false"/>
+          <w:color w:val="00000A"/>
+          <w:spacing w:val="0"/>
+          <w:w w:val="100"/>
+          <w:position w:val="0"/>
+          <w:sz w:val="16"/>
+          <w:sz w:val="16"/>
+          <w:szCs w:val="24"/>
+          <w:u w:val="none"/>
+          <w:vertAlign w:val="baseline"/>
+          <w:em w:val="none"/>
+          <w:lang w:bidi="ar-SA" w:val="en-CA" w:eastAsia="en-US"/>
+        </w:rPr>
+        <w:t>Reply to Jenny Fisher (09/09/2016, 12:09): "..."</w:t>
+      </w:r>
+      <w:r/>
+    </w:p>
+    <w:p>
+      <w:r>
+        <w:rPr>
+          <w:sz w:val="20"/>
+          <w:lang w:val="en-CA" w:eastAsia="en-US" w:bidi="ar-SA"/>
+        </w:rPr>
+        <w:t>Now(20160922) only coincident profiles are compared.</w:t>
+      </w:r>
+      <w:r/>
+    </w:p>
+  </w:comment>
+  <w:comment w:id="39" w:author="Jenny Fisher" w:date="2016-09-09T12:09:00Z" w:initials="JF">
+    <w:p>
+      <w:r>
+        <w:rPr/>
+        <w:t>Add here or in figure caption which months are included in which season.</w:t>
+      </w:r>
+      <w:r/>
+    </w:p>
+  </w:comment>
+  <w:comment w:id="40" w:author="Jenny Fisher" w:date="2016-09-09T12:09:00Z" w:initials="JF">
+    <w:p>
+      <w:r>
+        <w:rPr/>
+        <w:t>I’m not sure average and worst are that relevant here – what if you instead included the “best” for each site, and then we can say that even when we match the profile shape, we really can’t capture the events?</w:t>
+      </w:r>
+      <w:r/>
+    </w:p>
+  </w:comment>
+  <w:comment w:id="41" w:author="Jesse Greenslade" w:date="2016-09-23T11:44:01Z" w:initials="">
+    <w:p>
+      <w:r>
+        <w:rPr>
           <w:rFonts w:ascii="Cambria" w:hAnsi="Cambria" w:eastAsia="ＭＳ 明朝" w:cs="" w:asciiTheme="minorHAnsi" w:cstheme="minorBidi" w:eastAsiaTheme="minorEastAsia" w:hAnsiTheme="minorHAnsi"/>
           <w:b w:val="false"/>
           <w:bCs w:val="false"/>
@@ -8876,7 +7609,7 @@
           <w:em w:val="none"/>
           <w:lang w:val="en-CA" w:eastAsia="en-US" w:bidi="ar-SA"/>
         </w:rPr>
-        <w:t>Reply to Jenny Fisher (09/09/2016, 12:09): "..."</w:t>
+        <w:t>Reply to Jenny Fisher (09/09/2016, 12:09): " "</w:t>
       </w:r>
       <w:r/>
     </w:p>
@@ -8886,30 +7619,187 @@
           <w:sz w:val="20"/>
           <w:lang w:val="en-CA" w:eastAsia="en-US" w:bidi="ar-SA"/>
         </w:rPr>
-        <w:t>I made the season labels bigger and included (DJF) etc on the actual plot.</w:t>
+        <w:t>Sounds good</w:t>
       </w:r>
       <w:r/>
     </w:p>
   </w:comment>
-  <w:comment w:id="36" w:author="Jenny Fisher" w:date="2016-09-09T12:09:00Z" w:initials="JF">
-    <w:p>
-      <w:r>
-        <w:rPr/>
-        <w:t>Dates here</w:t>
+  <w:comment w:id="42" w:author="Jenny Fisher" w:date="2016-09-09T12:09:00Z" w:initials="JF">
+    <w:p>
+      <w:r>
+        <w:rPr/>
+        <w:t>Move this (or something like it) into the model description section.</w:t>
       </w:r>
       <w:r/>
     </w:p>
   </w:comment>
-  <w:comment w:id="37" w:author="Jenny Fisher" w:date="2016-09-09T12:09:00Z" w:initials="JF">
-    <w:p>
-      <w:r>
-        <w:rPr/>
-        <w:t>Are these all model values, or just on days with sondes? Here (and in general with averages) you should only compare the days that have available data, otherwise the stats are likely to be really skewed.</w:t>
+  <w:comment w:id="43" w:author="Jenny Fisher" w:date="2016-09-09T12:09:00Z" w:initials="JF">
+    <w:p>
+      <w:r>
+        <w:rPr/>
+        <w:t>See figure comment below</w:t>
       </w:r>
       <w:r/>
     </w:p>
   </w:comment>
-  <w:comment w:id="38" w:author="Jesse Greenslade" w:date="2016-09-22T16:26:13Z" w:initials="">
+  <w:comment w:id="44" w:author="Jenny Fisher" w:date="2016-09-09T12:09:00Z" w:initials="JF">
+    <w:p>
+      <w:r>
+        <w:rPr/>
+        <w:t>Can you give numbers from &gt;4km since that’s where your algorithm starts?</w:t>
+      </w:r>
+      <w:r/>
+    </w:p>
+  </w:comment>
+  <w:comment w:id="45" w:author="Jenny Fisher" w:date="2016-09-09T12:09:00Z" w:initials="JF">
+    <w:p>
+      <w:r>
+        <w:rPr/>
+        <w:t>Or whatever the number is, can you get this from your data?</w:t>
+      </w:r>
+      <w:r/>
+    </w:p>
+  </w:comment>
+  <w:comment w:id="46" w:author="Jenny Fisher" w:date="2016-09-09T12:09:00Z" w:initials="JF">
+    <w:p>
+      <w:r>
+        <w:rPr/>
+        <w:t>Follow this up by saying something about how coarse resolution global models like GEOS-Chem are therefore likely systematically underestimating O3 in the UT.</w:t>
+      </w:r>
+      <w:r/>
+    </w:p>
+  </w:comment>
+  <w:comment w:id="47" w:author="Jenny Fisher" w:date="2016-09-09T12:09:00Z" w:initials="JF">
+    <w:p>
+      <w:r>
+        <w:rPr/>
+        <w:t>I really like this figure, especially the left panel! Would be really great if you also added a point marking the location of each GEOS-Chem level – this would very clearly show how sparse they get as you get into the UTLS region.</w:t>
+      </w:r>
+      <w:r/>
+    </w:p>
+  </w:comment>
+  <w:comment w:id="48" w:author="Jenny Fisher" w:date="2016-09-09T12:09:00Z" w:initials="JF">
+    <w:p>
+      <w:r>
+        <w:rPr/>
+        <w:t>See comment above, I think it would be more instructive to use 3 “bests”</w:t>
+      </w:r>
+      <w:r/>
+    </w:p>
+  </w:comment>
+  <w:comment w:id="49" w:author="Jenny Fisher" w:date="2016-09-09T12:09:00Z" w:initials="JF">
+    <w:p>
+      <w:r>
+        <w:rPr/>
+        <w:t>I’m not entirely sure what this means…</w:t>
+      </w:r>
+      <w:r/>
+    </w:p>
+    <w:p>
+      <w:r>
+        <w:rPr/>
+      </w:r>
+      <w:r/>
+    </w:p>
+    <w:p>
+      <w:r>
+        <w:rPr/>
+        <w:t>Also, is it also conservative b/c you use the lower of the 2 tropopause definitions? And because you screen out fire-influenced days which could potentially also have STT?</w:t>
+      </w:r>
+      <w:r/>
+    </w:p>
+  </w:comment>
+  <w:comment w:id="50" w:author="Jenny Fisher" w:date="2016-09-09T12:09:00Z" w:initials="JF">
+    <w:p>
+      <w:r>
+        <w:rPr/>
+        <w:t>Calculated from the sonde profiles?</w:t>
+      </w:r>
+      <w:r/>
+    </w:p>
+  </w:comment>
+  <w:comment w:id="51" w:author="Jenny Fisher" w:date="2016-09-09T12:09:00Z" w:initials="JF">
+    <w:p>
+      <w:r>
+        <w:rPr/>
+        <w:t>How often does that happen in your record?</w:t>
+      </w:r>
+      <w:r/>
+    </w:p>
+  </w:comment>
+  <w:comment w:id="52" w:author="Jenny Fisher" w:date="2016-09-09T12:09:00Z" w:initials="JF">
+    <w:p>
+      <w:r>
+        <w:rPr/>
+        <w:t>Show / describe absolute first, then relative importance.</w:t>
+      </w:r>
+      <w:r/>
+    </w:p>
+  </w:comment>
+  <w:comment w:id="53" w:author="Jenny Fisher" w:date="2016-09-09T12:09:00Z" w:initials="JF">
+    <w:p>
+      <w:r>
+        <w:rPr/>
+        <w:t>This is still a little confusing to me. If you just state it as a % relative to the absolute values it will be clearer.</w:t>
+      </w:r>
+      <w:r/>
+    </w:p>
+  </w:comment>
+  <w:comment w:id="54" w:author="Jenny Fisher" w:date="2016-09-09T12:09:00Z" w:initials="JF">
+    <w:p>
+      <w:r>
+        <w:rPr/>
+        <w:t xml:space="preserve">Need to state what your box &amp; whiskers  &amp; circles are </w:t>
+      </w:r>
+      <w:r/>
+    </w:p>
+  </w:comment>
+  <w:comment w:id="55" w:author="Jenny Fisher" w:date="2016-09-09T12:09:00Z" w:initials="JF">
+    <w:p>
+      <w:r>
+        <w:rPr/>
+        <w:t>Put this one first. Include “Ozone” in the title and on the y-axis label</w:t>
+      </w:r>
+      <w:r/>
+    </w:p>
+  </w:comment>
+  <w:comment w:id="56" w:author="Jenny Fisher" w:date="2016-09-09T12:09:00Z" w:initials="JF">
+    <w:p>
+      <w:r>
+        <w:rPr/>
+        <w:t xml:space="preserve">Right? </w:t>
+      </w:r>
+      <w:r/>
+    </w:p>
+  </w:comment>
+  <w:comment w:id="57" w:author="Jenny Fisher" w:date="2016-09-09T12:09:00Z" w:initials="JF">
+    <w:p>
+      <w:r>
+        <w:rPr/>
+        <w:t>Right?</w:t>
+      </w:r>
+      <w:r/>
+    </w:p>
+  </w:comment>
+  <w:comment w:id="58" w:author="Jenny Fisher" w:date="2016-09-09T12:09:00Z" w:initials="JF">
+    <w:p>
+      <w:r>
+        <w:rPr/>
+        <w:t>Right?</w:t>
+      </w:r>
+      <w:r/>
+    </w:p>
+  </w:comment>
+  <w:comment w:id="59" w:author="Jenny Fisher" w:date="2016-09-09T12:09:00Z" w:initials="JF">
+    <w:p>
+      <w:r>
+        <w:rPr/>
+        <w:t>Might be clearer if you write it as an equation in the text, then can refer to variables in the figure?</w:t>
+      </w:r>
+      <w:r/>
+    </w:p>
+  </w:comment>
+  <w:comment w:id="60" w:author="Jesse Greenslade" w:date="2016-09-23T13:28:24Z" w:initials="">
     <w:p>
       <w:r>
         <w:rPr>
@@ -8948,241 +7838,104 @@
           <w:sz w:val="20"/>
           <w:lang w:val="en-CA" w:eastAsia="en-US" w:bidi="ar-SA"/>
         </w:rPr>
-        <w:t>Now(20160922) only coincident profiles are compared.</w:t>
+        <w:t>OK good idea</w:t>
+      </w:r>
+      <w:r/>
+    </w:p>
+    <w:p>
+      <w:r>
+        <w:rPr/>
       </w:r>
       <w:r/>
     </w:p>
   </w:comment>
-  <w:comment w:id="39" w:author="Jenny Fisher" w:date="2016-09-09T12:09:00Z" w:initials="JF">
-    <w:p>
-      <w:r>
-        <w:rPr/>
-        <w:t>Add here or in figure caption which months are included in which season.</w:t>
+  <w:comment w:id="61" w:author="Jenny Fisher" w:date="2016-09-09T12:09:00Z" w:initials="JF">
+    <w:p>
+      <w:r>
+        <w:rPr/>
+        <w:t>Top panel needs y-axis label, add “Ozone” before “flux” in title; bottom panel change or remove title, in legend use omega for column, don’t use VC as you haven’t used that at all in this paper; for fraction line could you show fraction*2 or fraction*3 so that seasonality is apparent?</w:t>
       </w:r>
       <w:r/>
     </w:p>
   </w:comment>
-  <w:comment w:id="40" w:author="Jenny Fisher" w:date="2016-09-09T12:09:00Z" w:initials="JF">
-    <w:p>
-      <w:r>
-        <w:rPr/>
-        <w:t>I’m not sure average and worst are that relevant here – what if you instead included the “best” for each site, and then we can say that even when we match the profile shape, we really can’t capture the events?</w:t>
+  <w:comment w:id="62" w:author="Jesse Greenslade" w:date="2016-09-23T13:28:33Z" w:initials="">
+    <w:p>
+      <w:r>
+        <w:rPr>
+          <w:rFonts w:ascii="Cambria" w:hAnsi="Cambria" w:eastAsia="ＭＳ 明朝" w:cs="" w:asciiTheme="minorHAnsi" w:cstheme="minorBidi" w:eastAsiaTheme="minorEastAsia" w:hAnsiTheme="minorHAnsi"/>
+          <w:b w:val="false"/>
+          <w:bCs w:val="false"/>
+          <w:i/>
+          <w:iCs w:val="false"/>
+          <w:caps w:val="false"/>
+          <w:smallCaps w:val="false"/>
+          <w:strike w:val="false"/>
+          <w:dstrike w:val="false"/>
+          <w:outline w:val="false"/>
+          <w:shadow w:val="false"/>
+          <w:emboss w:val="false"/>
+          <w:imprint w:val="false"/>
+          <w:color w:val="auto"/>
+          <w:spacing w:val="0"/>
+          <w:w w:val="100"/>
+          <w:position w:val="0"/>
+          <w:sz w:val="16"/>
+          <w:sz w:val="16"/>
+          <w:szCs w:val="24"/>
+          <w:u w:val="none"/>
+          <w:vertAlign w:val="baseline"/>
+          <w:em w:val="none"/>
+          <w:lang w:val="en-CA" w:eastAsia="en-US" w:bidi="ar-SA"/>
+        </w:rPr>
+        <w:t>Reply to Jenny Fisher (09/09/2016, 12:09): "..."</w:t>
+      </w:r>
+      <w:r/>
+    </w:p>
+    <w:p>
+      <w:r>
+        <w:rPr>
+          <w:sz w:val="20"/>
+          <w:lang w:val="en-CA" w:eastAsia="en-US" w:bidi="ar-SA"/>
+        </w:rPr>
+        <w:t>All done, once model finishes I'll rerun all the updated plots and put them in</w:t>
+      </w:r>
+      <w:r/>
+    </w:p>
+    <w:p>
+      <w:r>
+        <w:rPr/>
       </w:r>
       <w:r/>
     </w:p>
   </w:comment>
-  <w:comment w:id="41" w:author="Jenny Fisher" w:date="2016-09-09T12:09:00Z" w:initials="JF">
-    <w:p>
-      <w:r>
-        <w:rPr/>
-        <w:t>Move this (or something like it) into the model description section.</w:t>
+  <w:comment w:id="63" w:author="Jenny Fisher" w:date="2016-09-09T12:09:00Z" w:initials="JF">
+    <w:p>
+      <w:r>
+        <w:rPr/>
+        <w:t>Maybe need a comment about how 30-60S could differ from your region?</w:t>
       </w:r>
       <w:r/>
     </w:p>
   </w:comment>
-  <w:comment w:id="42" w:author="Jenny Fisher" w:date="2016-09-09T12:09:00Z" w:initials="JF">
-    <w:p>
-      <w:r>
-        <w:rPr/>
-        <w:t>See figure comment below</w:t>
+  <w:comment w:id="64" w:author="Jenny Fisher" w:date="2016-09-09T12:10:00Z" w:initials="JF">
+    <w:p>
+      <w:r>
+        <w:rPr/>
+        <w:t>Not super useful, can you relate to your region at all? Does the Stevenson paper break that down at all (e.g. in figures)? I guess when you have a Tg number, you could at least say what fraction S. Ocean might be responsible for…</w:t>
       </w:r>
       <w:r/>
     </w:p>
   </w:comment>
-  <w:comment w:id="43" w:author="Jenny Fisher" w:date="2016-09-09T12:09:00Z" w:initials="JF">
-    <w:p>
-      <w:r>
-        <w:rPr/>
-        <w:t>Can you give numbers from &gt;4km since that’s where your algorithm starts?</w:t>
+  <w:comment w:id="65" w:author="Jenny Fisher" w:date="2016-09-09T12:13:00Z" w:initials="JF">
+    <w:p>
+      <w:r>
+        <w:rPr/>
+        <w:t>This stuff needs cleaning up – For each study you mention you need to relate to your work. (or combine them all into one sentence and discuss that way). Think about how your work either updates or confirms the previous picture.  This is the place to make the paper meaningful to the readers!</w:t>
       </w:r>
       <w:r/>
     </w:p>
   </w:comment>
-  <w:comment w:id="44" w:author="Jenny Fisher" w:date="2016-09-09T12:09:00Z" w:initials="JF">
-    <w:p>
-      <w:r>
-        <w:rPr/>
-        <w:t>Or whatever the number is, can you get this from your data?</w:t>
-      </w:r>
-      <w:r/>
-    </w:p>
-  </w:comment>
-  <w:comment w:id="45" w:author="Jenny Fisher" w:date="2016-09-09T12:09:00Z" w:initials="JF">
-    <w:p>
-      <w:r>
-        <w:rPr/>
-        <w:t>Follow this up by saying something about how coarse resolution global models like GEOS-Chem are therefore likely systematically underestimating O3 in the UT.</w:t>
-      </w:r>
-      <w:r/>
-    </w:p>
-  </w:comment>
-  <w:comment w:id="46" w:author="Jenny Fisher" w:date="2016-09-09T12:09:00Z" w:initials="JF">
-    <w:p>
-      <w:r>
-        <w:rPr/>
-        <w:t>I really like this figure, especially the left panel! Would be really great if you also added a point marking the location of each GEOS-Chem level – this would very clearly show how sparse they get as you get into the UTLS region.</w:t>
-      </w:r>
-      <w:r/>
-    </w:p>
-  </w:comment>
-  <w:comment w:id="47" w:author="Jenny Fisher" w:date="2016-09-09T12:09:00Z" w:initials="JF">
-    <w:p>
-      <w:r>
-        <w:rPr/>
-        <w:t>See comment above, I think it would be more instructive to use 3 “bests”</w:t>
-      </w:r>
-      <w:r/>
-    </w:p>
-  </w:comment>
-  <w:comment w:id="48" w:author="Jenny Fisher" w:date="2016-09-09T12:09:00Z" w:initials="JF">
-    <w:p>
-      <w:r>
-        <w:rPr/>
-        <w:t>I’m not entirely sure what this means…</w:t>
-      </w:r>
-      <w:r/>
-    </w:p>
-    <w:p>
-      <w:r>
-        <w:rPr/>
-      </w:r>
-      <w:r/>
-    </w:p>
-    <w:p>
-      <w:r>
-        <w:rPr/>
-        <w:t>Also, is it also conservative b/c you use the lower of the 2 tropopause definitions? And because you screen out fire-influenced days which could potentially also have STT?</w:t>
-      </w:r>
-      <w:r/>
-    </w:p>
-  </w:comment>
-  <w:comment w:id="49" w:author="Jenny Fisher" w:date="2016-09-09T12:09:00Z" w:initials="JF">
-    <w:p>
-      <w:r>
-        <w:rPr/>
-        <w:t>Calculated from the sonde profiles?</w:t>
-      </w:r>
-      <w:r/>
-    </w:p>
-  </w:comment>
-  <w:comment w:id="50" w:author="Jenny Fisher" w:date="2016-09-09T12:09:00Z" w:initials="JF">
-    <w:p>
-      <w:r>
-        <w:rPr/>
-        <w:t>How often does that happen in your record?</w:t>
-      </w:r>
-      <w:r/>
-    </w:p>
-  </w:comment>
-  <w:comment w:id="51" w:author="Jenny Fisher" w:date="2016-09-09T12:09:00Z" w:initials="JF">
-    <w:p>
-      <w:r>
-        <w:rPr/>
-        <w:t>Show / describe absolute first, then relative importance.</w:t>
-      </w:r>
-      <w:r/>
-    </w:p>
-  </w:comment>
-  <w:comment w:id="52" w:author="Jenny Fisher" w:date="2016-09-09T12:09:00Z" w:initials="JF">
-    <w:p>
-      <w:r>
-        <w:rPr/>
-        <w:t>This is still a little confusing to me. If you just state it as a % relative to the absolute values it will be clearer.</w:t>
-      </w:r>
-      <w:r/>
-    </w:p>
-  </w:comment>
-  <w:comment w:id="53" w:author="Jenny Fisher" w:date="2016-09-09T12:09:00Z" w:initials="JF">
-    <w:p>
-      <w:r>
-        <w:rPr/>
-        <w:t xml:space="preserve">Need to state what your box &amp; whiskers  &amp; circles are </w:t>
-      </w:r>
-      <w:r/>
-    </w:p>
-  </w:comment>
-  <w:comment w:id="54" w:author="Jenny Fisher" w:date="2016-09-09T12:09:00Z" w:initials="JF">
-    <w:p>
-      <w:r>
-        <w:rPr/>
-        <w:t>Put this one first. Include “Ozone” in the title and on the y-axis label</w:t>
-      </w:r>
-      <w:r/>
-    </w:p>
-  </w:comment>
-  <w:comment w:id="55" w:author="Jenny Fisher" w:date="2016-09-09T12:09:00Z" w:initials="JF">
-    <w:p>
-      <w:r>
-        <w:rPr/>
-        <w:t xml:space="preserve">Right? </w:t>
-      </w:r>
-      <w:r/>
-    </w:p>
-  </w:comment>
-  <w:comment w:id="56" w:author="Jenny Fisher" w:date="2016-09-09T12:09:00Z" w:initials="JF">
-    <w:p>
-      <w:r>
-        <w:rPr/>
-        <w:t>Right?</w:t>
-      </w:r>
-      <w:r/>
-    </w:p>
-  </w:comment>
-  <w:comment w:id="57" w:author="Jenny Fisher" w:date="2016-09-09T12:09:00Z" w:initials="JF">
-    <w:p>
-      <w:r>
-        <w:rPr/>
-        <w:t>Right?</w:t>
-      </w:r>
-      <w:r/>
-    </w:p>
-  </w:comment>
-  <w:comment w:id="58" w:author="Jenny Fisher" w:date="2016-09-09T12:09:00Z" w:initials="JF">
-    <w:p>
-      <w:r>
-        <w:rPr/>
-        <w:t>Might be clearer if you write it as an equation in the text, then can refer to variables in the figure?</w:t>
-      </w:r>
-      <w:r/>
-    </w:p>
-  </w:comment>
-  <w:comment w:id="59" w:author="Jenny Fisher" w:date="2016-09-09T12:09:00Z" w:initials="JF">
-    <w:p>
-      <w:r>
-        <w:rPr/>
-        <w:t>Top panel needs y-axis label, add “Ozone” before “flux” in title; bottom panel change or remove title, in legend use omega for column, don’t use VC as you haven’t used that at all in this paper; for fraction line could you show fraction*2 or fraction*3 so that seasonality is apparent?</w:t>
-      </w:r>
-      <w:r/>
-    </w:p>
-  </w:comment>
-  <w:comment w:id="60" w:author="Jenny Fisher" w:date="2016-09-09T12:09:00Z" w:initials="JF">
-    <w:p>
-      <w:r>
-        <w:rPr/>
-        <w:t>Maybe need a comment about how 30-60S could differ from your region?</w:t>
-      </w:r>
-      <w:r/>
-    </w:p>
-  </w:comment>
-  <w:comment w:id="61" w:author="Jenny Fisher" w:date="2016-09-09T12:10:00Z" w:initials="JF">
-    <w:p>
-      <w:r>
-        <w:rPr/>
-        <w:t>Not super useful, can you relate to your region at all? Does the Stevenson paper break that down at all (e.g. in figures)? I guess when you have a Tg number, you could at least say way fraction S. Ocean might be responsible for…</w:t>
-      </w:r>
-      <w:r/>
-    </w:p>
-  </w:comment>
-  <w:comment w:id="62" w:author="Jenny Fisher" w:date="2016-09-09T12:13:00Z" w:initials="JF">
-    <w:p>
-      <w:r>
-        <w:rPr/>
-        <w:t>This stuff needs cleaning up – For each study you mention you need to relate to your work. (or combine them all into one sentence and discuss that way). Think about how your work either updates or confirms the previous picture.  This is the place to make the paper meaningful to the readers!</w:t>
-      </w:r>
-      <w:r/>
-    </w:p>
-  </w:comment>
-  <w:comment w:id="63" w:author="Jenny Fisher" w:date="2016-09-09T12:12:00Z" w:initials="JF">
+  <w:comment w:id="66" w:author="Jenny Fisher" w:date="2016-09-09T12:12:00Z" w:initials="JF">
     <w:p>
       <w:r>
         <w:rPr/>

</xml_diff>

<commit_message>
small update of TG/yr calculation - number coming
</commit_message>
<xml_diff>
--- a/full_article_jaf20160909.docx
+++ b/full_article_jaf20160909.docx
@@ -5475,19 +5475,15 @@
           <w:delText>The leftmost plot (Macquarie Island, 20040519) shows the profile with the closest match between model and observations; the middle plot (Davis, 20070115) shows an average comparison, and the rightmost plot (Melbourne, 20050203) shows the worst comparison found</w:delText>
         </w:r>
       </w:del>
+      <w:r>
+        <w:rPr/>
+        <w:commentReference w:id="40"/>
+      </w:r>
+      <w:r>
+        <w:rPr/>
+        <w:commentReference w:id="41"/>
+      </w:r>
       <w:del w:id="5" w:author="Jesse Greenslade" w:date="2016-09-23T11:47:00Z">
-        <w:r>
-          <w:rPr/>
-          <w:commentReference w:id="40"/>
-        </w:r>
-      </w:del>
-      <w:del w:id="6" w:author="Jesse Greenslade" w:date="2016-09-23T11:47:00Z">
-        <w:r>
-          <w:rPr/>
-          <w:commentReference w:id="41"/>
-        </w:r>
-      </w:del>
-      <w:del w:id="7" w:author="Jesse Greenslade" w:date="2016-09-23T11:47:00Z">
         <w:r>
           <w:rPr/>
           <w:delText xml:space="preserve"> in our dataset.</w:delText>
@@ -5499,25 +5495,25 @@
       <w:pPr>
         <w:pStyle w:val="PlainText"/>
       </w:pPr>
-      <w:ins w:id="8" w:author="Jesse Greenslade" w:date="2016-09-23T11:47:00Z">
+      <w:ins w:id="6" w:author="Jesse Greenslade" w:date="2016-09-23T11:47:00Z">
         <w:r>
           <w:rPr/>
           <w:t xml:space="preserve"> </w:t>
         </w:r>
       </w:ins>
-      <w:ins w:id="9" w:author="Jesse Greenslade" w:date="2016-09-23T11:47:00Z">
+      <w:ins w:id="7" w:author="Jesse Greenslade" w:date="2016-09-23T11:47:00Z">
         <w:r>
           <w:rPr/>
           <w:t xml:space="preserve">The plot shows the profile with the closest (qualitative) match between </w:t>
         </w:r>
       </w:ins>
-      <w:ins w:id="10" w:author="Jesse Greenslade" w:date="2016-09-23T11:48:00Z">
+      <w:ins w:id="8" w:author="Jesse Greenslade" w:date="2016-09-23T11:48:00Z">
         <w:r>
           <w:rPr/>
           <w:t xml:space="preserve">model and observations; from left to right the </w:t>
         </w:r>
       </w:ins>
-      <w:ins w:id="11" w:author="Jesse Greenslade" w:date="2016-09-23T11:49:00Z">
+      <w:ins w:id="9" w:author="Jesse Greenslade" w:date="2016-09-23T11:49:00Z">
         <w:r>
           <w:rPr/>
           <w:t>profiles are from Davis yyyymmdd, Macquarie Island yyyymmdd, and Melbourne yyyymmdd. (TODO: update this plot)</w:t>
@@ -5671,7 +5667,7 @@
       <w:pPr>
         <w:pStyle w:val="PlainText"/>
       </w:pPr>
-      <w:ins w:id="12" w:author="Jesse Greenslade" w:date="2016-09-23T11:54:00Z">
+      <w:ins w:id="10" w:author="Jesse Greenslade" w:date="2016-09-23T11:54:00Z">
         <w:r>
           <w:rPr/>
           <w:t xml:space="preserve">    </w:t>
@@ -5681,23 +5677,17 @@
         <w:rPr/>
         <w:t>The examples show</w:t>
       </w:r>
-      <w:ins w:id="13" w:author="Jesse Greenslade" w:date="2016-09-23T11:54:00Z">
+      <w:ins w:id="11" w:author="Jesse Greenslade" w:date="2016-09-23T11:54:00Z">
         <w:r>
           <w:rPr/>
-          <w:t xml:space="preserve"> </w:t>
+          <w:t xml:space="preserve"> the best match between model and observations for</w:t>
         </w:r>
       </w:ins>
-      <w:ins w:id="14" w:author="Jesse Greenslade" w:date="2016-09-23T11:54:00Z">
-        <w:r>
-          <w:rPr/>
-          <w:t>the best match between model and observations for</w:t>
-        </w:r>
-      </w:ins>
       <w:r>
         <w:rPr/>
         <w:t xml:space="preserve">: (left) </w:t>
       </w:r>
-      <w:del w:id="15" w:author="Jesse Greenslade" w:date="2016-09-23T11:54:00Z">
+      <w:del w:id="12" w:author="Jesse Greenslade" w:date="2016-09-23T11:54:00Z">
         <w:r>
           <w:rPr/>
           <w:delText xml:space="preserve">the best match, on </w:delText>
@@ -5707,7 +5697,7 @@
         <w:rPr/>
         <w:t xml:space="preserve">19 May 2004 over Macquarie Island;  (middle) </w:t>
       </w:r>
-      <w:del w:id="16" w:author="Jesse Greenslade" w:date="2016-09-23T11:55:00Z">
+      <w:del w:id="13" w:author="Jesse Greenslade" w:date="2016-09-23T11:55:00Z">
         <w:r>
           <w:rPr/>
           <w:delText xml:space="preserve">an average case, on </w:delText>
@@ -5717,7 +5707,7 @@
         <w:rPr/>
         <w:t xml:space="preserve">15 January 2007 over Davis, and (right) </w:t>
       </w:r>
-      <w:del w:id="17" w:author="Jesse Greenslade" w:date="2016-09-23T11:55:00Z">
+      <w:del w:id="14" w:author="Jesse Greenslade" w:date="2016-09-23T11:55:00Z">
         <w:r>
           <w:rPr/>
           <w:delText xml:space="preserve">the worst match, on </w:delText>
@@ -5727,18 +5717,12 @@
         <w:rPr/>
         <w:t>3 February 2005 over Melbourne.</w:t>
       </w:r>
-      <w:ins w:id="18" w:author="Jesse Greenslade" w:date="2016-09-23T11:55:00Z">
+      <w:ins w:id="15" w:author="Jesse Greenslade" w:date="2016-09-23T11:55:00Z">
         <w:r>
           <w:rPr/>
-          <w:t xml:space="preserve"> </w:t>
+          <w:t xml:space="preserve"> (TODO: update figure and caption dates, use best matches, show model pressure levels with Xs</w:t>
         </w:r>
       </w:ins>
-      <w:ins w:id="19" w:author="Jesse Greenslade" w:date="2016-09-23T11:55:00Z">
-        <w:r>
-          <w:rPr/>
-          <w:t>(TODO: update figure and caption dates, use best matches, show model pressure levels with Xs</w:t>
-        </w:r>
-      </w:ins>
       <w:r>
         <w:rPr/>
         <w:t>}</w:t>
@@ -5921,7 +5905,7 @@
         <w:rPr/>
         <w:t xml:space="preserve">Our flux estimates are relatively insensitive to our biomass burning filter: including smoke-influenced days changed the mean flux by less than </w:t>
       </w:r>
-      <w:del w:id="20" w:author="Jesse Greenslade" w:date="2016-09-23T12:30:00Z">
+      <w:del w:id="16" w:author="Jesse Greenslade" w:date="2016-09-23T12:30:00Z">
         <w:r>
           <w:rPr/>
           <w:delText>0.25\% (</w:delText>
@@ -5931,25 +5915,19 @@
         <w:rPr/>
         <w:t>5\% relative</w:t>
       </w:r>
-      <w:ins w:id="21" w:author="Jesse Greenslade" w:date="2016-09-23T12:30:00Z">
+      <w:ins w:id="17" w:author="Jesse Greenslade" w:date="2016-09-23T12:30:00Z">
         <w:r>
           <w:rPr/>
-          <w:t xml:space="preserve"> </w:t>
+          <w:t xml:space="preserve"> to the absolute ab</w:t>
         </w:r>
       </w:ins>
-      <w:ins w:id="22" w:author="Jesse Greenslade" w:date="2016-09-23T12:30:00Z">
-        <w:r>
-          <w:rPr/>
-          <w:t>to the absolute ab</w:t>
-        </w:r>
-      </w:ins>
-      <w:ins w:id="23" w:author="Jesse Greenslade" w:date="2016-09-23T12:31:00Z">
+      <w:ins w:id="18" w:author="Jesse Greenslade" w:date="2016-09-23T12:31:00Z">
         <w:r>
           <w:rPr/>
           <w:t>solute values</w:t>
         </w:r>
       </w:ins>
-      <w:del w:id="24" w:author="Jesse Greenslade" w:date="2016-09-23T12:30:00Z">
+      <w:del w:id="19" w:author="Jesse Greenslade" w:date="2016-09-23T12:30:00Z">
         <w:r>
           <w:rPr/>
           <w:delText xml:space="preserve"> change)</w:delText>
@@ -6171,7 +6149,7 @@
       <w:pPr>
         <w:pStyle w:val="PlainText"/>
       </w:pPr>
-      <w:ins w:id="25" w:author="Jesse Greenslade" w:date="2016-09-23T12:42:00Z">
+      <w:ins w:id="20" w:author="Jesse Greenslade" w:date="2016-09-23T12:42:00Z">
         <w:r>
           <w:rPr/>
           <w:t>Box shows the interquartile range (IQR), with the centre line being the median, whiskers show the mininimum and maximum, circles show values which lie more than 1.5 IQR from the median.</w:t>
@@ -6286,12 +6264,10 @@
         <w:rPr/>
         <w:commentReference w:id="59"/>
       </w:r>
-      <w:ins w:id="26" w:author="Jesse Greenslade" w:date="2016-09-23T13:28:00Z">
-        <w:r>
-          <w:rPr/>
-          <w:commentReference w:id="60"/>
-        </w:r>
-      </w:ins>
+      <w:r>
+        <w:rPr/>
+        <w:commentReference w:id="60"/>
+      </w:r>
       <w:r>
         <w:rPr/>
         <w:t>). The monthly values of each term in this equation are shown in Figure \ref{fig:SOExtrapolation} (lower panel).</w:t>
@@ -6374,7 +6350,12 @@
       </w:pPr>
       <w:r>
         <w:rPr>
+          <w:rFonts w:eastAsia="ＭＳ 明朝" w:cs="" w:cstheme="minorBidi" w:eastAsiaTheme="minorEastAsia"/>
+          <w:color w:val="00000A"/>
+          <w:sz w:val="21"/>
+          <w:szCs w:val="21"/>
           <w:u w:val="double"/>
+          <w:lang w:val="en-CA" w:eastAsia="en-US" w:bidi="ar-SA"/>
         </w:rPr>
       </w:r>
       <w:r/>
@@ -6383,7 +6364,7 @@
       <w:pPr>
         <w:pStyle w:val="PlainText"/>
       </w:pPr>
-      <w:del w:id="30" w:author="Jenny Fisher" w:date="2016-09-09T12:01:00Z">
+      <w:del w:id="24" w:author="Jenny Fisher" w:date="2016-09-09T12:01:00Z">
         <w:r>
           <w:rPr/>
           <w:delText xml:space="preserve">    </w:delText>
@@ -6407,192 +6388,222 @@
         <w:rPr/>
         <w:commentReference w:id="61"/>
       </w:r>
-      <w:ins w:id="31" w:author="Jesse Greenslade" w:date="2016-09-23T13:28:00Z">
+      <w:r>
+        <w:rPr/>
+        <w:commentReference w:id="62"/>
+      </w:r>
+      <w:r>
+        <w:rPr/>
+        <w:t>]</w:t>
+      </w:r>
+      <w:r/>
+    </w:p>
+    <w:p>
+      <w:pPr>
+        <w:pStyle w:val="PlainText"/>
+      </w:pPr>
+      <w:r>
+        <w:rPr/>
+        <w:t xml:space="preserve">    </w:t>
+      </w:r>
+      <w:r>
+        <w:rPr/>
+        <w:t>\includegraphics[width=\textwidth]{figures/SO_extrapolation.png}</w:t>
+      </w:r>
+      <w:r/>
+    </w:p>
+    <w:p>
+      <w:pPr>
+        <w:pStyle w:val="PlainText"/>
+      </w:pPr>
+      <w:r>
+        <w:rPr/>
+        <w:t xml:space="preserve">    </w:t>
+      </w:r>
+      <w:r>
+        <w:rPr/>
+        <w:t>\caption{(Top) Estimated contribution of STT to tropospheric ozone columns over the Southern Ocean. (Bottom) The three quantities used to calculate the flux estimates shown in the top panel. The tropospheric ozone column (left axis) is from GEOS-Chem, while the STT fraction and likelihoods (right axis) are from the ozonesonde measurements.}</w:t>
+      </w:r>
+      <w:r/>
+    </w:p>
+    <w:p>
+      <w:pPr>
+        <w:pStyle w:val="PlainText"/>
+      </w:pPr>
+      <w:r>
+        <w:rPr/>
+        <w:t xml:space="preserve">    </w:t>
+      </w:r>
+      <w:r>
+        <w:rPr/>
+        <w:t>\label{fig:SOExtrapolation}</w:t>
+      </w:r>
+      <w:r/>
+    </w:p>
+    <w:p>
+      <w:pPr>
+        <w:pStyle w:val="PlainText"/>
+      </w:pPr>
+      <w:r>
+        <w:rPr/>
+        <w:t xml:space="preserve">  </w:t>
+      </w:r>
+      <w:r>
+        <w:rPr/>
+        <w:t>\end{figure}</w:t>
+      </w:r>
+      <w:r/>
+    </w:p>
+    <w:p>
+      <w:pPr>
+        <w:pStyle w:val="PlainText"/>
+      </w:pPr>
+      <w:r>
+        <w:rPr/>
+        <w:t xml:space="preserve">  </w:t>
+      </w:r>
+      <w:r/>
+    </w:p>
+    <w:p>
+      <w:pPr>
+        <w:pStyle w:val="PlainText"/>
+      </w:pPr>
+      <w:r>
+        <w:rPr/>
+        <w:t xml:space="preserve">  </w:t>
+      </w:r>
+      <w:r>
+        <w:rPr/>
+        <w:t xml:space="preserve">Our estimate is ( todo: greater/smaller/completely different) to other estimates of southern hemisphere STT flux. </w:t>
+      </w:r>
+      <w:r/>
+    </w:p>
+    <w:p>
+      <w:pPr>
+        <w:pStyle w:val="PlainText"/>
+      </w:pPr>
+      <w:r>
+        <w:rPr/>
+        <w:t xml:space="preserve">  </w:t>
+      </w:r>
+      <w:r>
+        <w:rPr/>
+        <w:t>\citet{Olsen2003} use PV and winds from the GEOS reanalysis combined with ozone measurements from the TOMS satellite to estimate that around 210~TG yr$^{-1}$ of ozone flux occurs in 2000 between 30$^{\circ}$S and 60$^{\circ}$S.</w:t>
+      </w:r>
+      <w:r/>
+    </w:p>
+    <w:p>
+      <w:pPr>
+        <w:pStyle w:val="PlainText"/>
+      </w:pPr>
+      <w:r>
+        <w:rPr/>
+        <w:t xml:space="preserve">  </w:t>
+      </w:r>
+      <w:r>
+        <w:rPr/>
+        <w:t xml:space="preserve">Their estimates show peak ozone flux from winter to early spring (JJAS). At this time of year, we find from the GEOS-Chem simulation the highest overall tropospheric $\Omega_{O3}$, but a relatively low overall STT flux. Instead, our results suggest that the STT flux is largest in austral summer (DJFM), primarily due to an increased frequency of STT detections during these </w:t>
+      </w:r>
+      <w:commentRangeStart w:id="63"/>
+      <w:r>
+        <w:rPr/>
+        <w:t>months</w:t>
+      </w:r>
+      <w:r>
+        <w:rPr/>
+      </w:r>
+      <w:commentRangeEnd w:id="63"/>
+      <w:r>
+        <w:commentReference w:id="63"/>
+      </w:r>
+      <w:r>
+        <w:rPr/>
+        <w:t>.</w:t>
+      </w:r>
+      <w:r/>
+    </w:p>
+    <w:p>
+      <w:pPr>
+        <w:pStyle w:val="PlainText"/>
+      </w:pPr>
+      <w:r>
+        <w:rPr/>
+      </w:r>
+      <w:r/>
+    </w:p>
+    <w:p>
+      <w:pPr>
+        <w:pStyle w:val="PlainText"/>
+      </w:pPr>
+      <w:r>
+        <w:rPr/>
+        <w:t xml:space="preserve">  </w:t>
+      </w:r>
+      <w:commentRangeStart w:id="64"/>
+      <w:r>
+        <w:rPr/>
+        <w:t xml:space="preserve">Global STT flux </w:t>
+      </w:r>
+      <w:r>
+        <w:rPr/>
+      </w:r>
+      <w:commentRangeEnd w:id="64"/>
+      <w:r>
+        <w:commentReference w:id="64"/>
+      </w:r>
+      <w:r>
+        <w:rPr/>
+        <w:t>estimated from an ensemble of models suggests values</w:t>
+      </w:r>
+      <w:commentRangeStart w:id="65"/>
+      <w:r>
+        <w:rPr/>
+        <w:t xml:space="preserve"> around 550~Tg yr$^{-1}$ \citep{Stevenson2006}.</w:t>
+      </w:r>
+      <w:r/>
+    </w:p>
+    <w:p>
+      <w:pPr>
+        <w:pStyle w:val="PlainText"/>
+      </w:pPr>
+      <w:ins w:id="25" w:author="Jesse Greenslade" w:date="2016-09-27T16:52:00Z">
+        <w:bookmarkStart w:id="1" w:name="__DdeLink__1228_339233539"/>
         <w:r>
           <w:rPr/>
-          <w:commentReference w:id="62"/>
+          <w:t xml:space="preserve">  </w:t>
         </w:r>
       </w:ins>
-      <w:r>
-        <w:rPr/>
-        <w:t>]</w:t>
-      </w:r>
-      <w:r/>
-    </w:p>
-    <w:p>
-      <w:pPr>
-        <w:pStyle w:val="PlainText"/>
-      </w:pPr>
-      <w:r>
-        <w:rPr/>
-        <w:t xml:space="preserve">    </w:t>
-      </w:r>
-      <w:r>
-        <w:rPr/>
-        <w:t>\includegraphics[width=\textwidth]{figures/SO_extrapolation.png}</w:t>
-      </w:r>
-      <w:r/>
-    </w:p>
-    <w:p>
-      <w:pPr>
-        <w:pStyle w:val="PlainText"/>
-      </w:pPr>
-      <w:r>
-        <w:rPr/>
-        <w:t xml:space="preserve">    </w:t>
-      </w:r>
-      <w:r>
-        <w:rPr/>
-        <w:t>\caption{(Top) Estimated contribution of STT to tropospheric ozone columns over the Southern Ocean. (Bottom) The three quantities used to calculate the flux estimates shown in the top panel. The tropospheric ozone column (left axis) is from GEOS-Chem, while the STT fraction and likelihoods (right axis) are from the ozonesonde measurements.}</w:t>
-      </w:r>
-      <w:r/>
-    </w:p>
-    <w:p>
-      <w:pPr>
-        <w:pStyle w:val="PlainText"/>
-      </w:pPr>
-      <w:r>
-        <w:rPr/>
-        <w:t xml:space="preserve">    </w:t>
-      </w:r>
-      <w:r>
-        <w:rPr/>
-        <w:t>\label{fig:SOExtrapolation}</w:t>
-      </w:r>
-      <w:r/>
-    </w:p>
-    <w:p>
-      <w:pPr>
-        <w:pStyle w:val="PlainText"/>
-      </w:pPr>
-      <w:r>
-        <w:rPr/>
-        <w:t xml:space="preserve">  </w:t>
-      </w:r>
-      <w:r>
-        <w:rPr/>
-        <w:t>\end{figure}</w:t>
-      </w:r>
-      <w:r/>
-    </w:p>
-    <w:p>
-      <w:pPr>
-        <w:pStyle w:val="PlainText"/>
-      </w:pPr>
-      <w:r>
-        <w:rPr/>
-        <w:t xml:space="preserve">  </w:t>
-      </w:r>
-      <w:r/>
-    </w:p>
-    <w:p>
-      <w:pPr>
-        <w:pStyle w:val="PlainText"/>
-      </w:pPr>
-      <w:r>
-        <w:rPr/>
-        <w:t xml:space="preserve">  </w:t>
-      </w:r>
-      <w:r>
-        <w:rPr/>
-        <w:t xml:space="preserve">Our estimate is ( todo: greater/smaller/completely different) to other estimates of southern hemisphere STT flux. </w:t>
-      </w:r>
-      <w:r/>
-    </w:p>
-    <w:p>
-      <w:pPr>
-        <w:pStyle w:val="PlainText"/>
-      </w:pPr>
-      <w:r>
-        <w:rPr/>
-        <w:t xml:space="preserve">  </w:t>
-      </w:r>
-      <w:r>
-        <w:rPr/>
-        <w:t>\citet{Olsen2003} use PV and winds from the GEOS reanalysis combined with ozone measurements from the TOMS satellite to estimate that around 210~TG yr$^{-1}$ of ozone flux occurs in 2000 between 30$^{\circ}$S and 60$^{\circ}$S.</w:t>
-      </w:r>
-      <w:r/>
-    </w:p>
-    <w:p>
-      <w:pPr>
-        <w:pStyle w:val="PlainText"/>
-      </w:pPr>
-      <w:r>
-        <w:rPr/>
-        <w:t xml:space="preserve">  </w:t>
-      </w:r>
-      <w:r>
-        <w:rPr/>
-        <w:t xml:space="preserve">Their estimates show peak ozone flux from winter to early spring (JJAS). At this time of year, we find from the GEOS-Chem simulation the highest overall tropospheric $\Omega_{O3}$, but a relatively low overall STT flux. Instead, our results suggest that the STT flux is largest in austral summer (DJFM), primarily due to an increased frequency of STT detections during these </w:t>
-      </w:r>
-      <w:commentRangeStart w:id="63"/>
-      <w:r>
-        <w:rPr/>
-        <w:t>months</w:t>
-      </w:r>
-      <w:r>
-        <w:rPr/>
-      </w:r>
-      <w:commentRangeEnd w:id="63"/>
-      <w:r>
-        <w:commentReference w:id="63"/>
-      </w:r>
-      <w:r>
-        <w:rPr/>
-        <w:t>.</w:t>
-      </w:r>
-      <w:r/>
-    </w:p>
-    <w:p>
-      <w:pPr>
-        <w:pStyle w:val="PlainText"/>
-      </w:pPr>
-      <w:r>
-        <w:rPr/>
-      </w:r>
-      <w:r/>
-    </w:p>
-    <w:p>
-      <w:pPr>
-        <w:pStyle w:val="PlainText"/>
-      </w:pPr>
-      <w:r>
-        <w:rPr/>
-        <w:t xml:space="preserve">  </w:t>
-      </w:r>
-      <w:commentRangeStart w:id="64"/>
-      <w:r>
-        <w:rPr/>
-        <w:t xml:space="preserve">Global STT flux </w:t>
-      </w:r>
-      <w:r>
-        <w:rPr/>
-      </w:r>
-      <w:commentRangeEnd w:id="64"/>
-      <w:r>
-        <w:commentReference w:id="64"/>
-      </w:r>
-      <w:r>
-        <w:rPr/>
-        <w:t xml:space="preserve">estimated from an ensemble of models </w:t>
-      </w:r>
-      <w:del w:id="32" w:author="Jenny Fisher" w:date="2016-09-09T12:09:00Z">
+      <w:ins w:id="26" w:author="Jesse Greenslade" w:date="2016-09-27T16:52:00Z">
         <w:r>
           <w:rPr/>
-          <w:delText>shows global STT flux at</w:delText>
+          <w:t>Our estimate of (TODO: flux in Tg/yr) is X\%</w:t>
         </w:r>
-      </w:del>
-      <w:ins w:id="33" w:author="Jenny Fisher" w:date="2016-09-09T12:09:00Z">
+      </w:ins>
+      <w:ins w:id="27" w:author="Jesse Greenslade" w:date="2016-09-27T16:53:00Z">
         <w:r>
           <w:rPr/>
-          <w:t>suggests values</w:t>
+          <w:t xml:space="preserve"> of this value.</w:t>
         </w:r>
       </w:ins>
-      <w:commentRangeStart w:id="65"/>
-      <w:r>
-        <w:rPr/>
-        <w:t xml:space="preserve"> around 550~Tg yr$^{-1}$ \citep{Stevenson2006}.</w:t>
-      </w:r>
+      <w:r/>
+    </w:p>
+    <w:p>
+      <w:pPr>
+        <w:pStyle w:val="PlainText"/>
+      </w:pPr>
+      <w:ins w:id="28" w:author="Jesse Greenslade" w:date="2016-09-27T16:54:00Z">
+        <w:r>
+          <w:rPr/>
+          <w:t xml:space="preserve">  </w:t>
+        </w:r>
+      </w:ins>
+      <w:ins w:id="29" w:author="Jesse Greenslade" w:date="2016-09-27T16:55:00Z">
+        <w:bookmarkEnd w:id="1"/>
+        <w:r>
+          <w:rPr/>
+          <w:t>The net flux is also important, although the algorithm used here only examines flux in the downward direction.</w:t>
+        </w:r>
+      </w:ins>
       <w:r/>
     </w:p>
     <w:p>
@@ -7584,7 +7595,7 @@
     <w:p>
       <w:r>
         <w:rPr>
-          <w:rFonts w:ascii="Cambria" w:hAnsi="Cambria" w:eastAsia="ＭＳ 明朝" w:cs="" w:asciiTheme="minorHAnsi" w:cstheme="minorBidi" w:eastAsiaTheme="minorEastAsia" w:hAnsiTheme="minorHAnsi"/>
+          <w:rFonts w:cs="" w:ascii="Cambria" w:hAnsi="Cambria" w:eastAsia="ＭＳ 明朝"/>
           <w:b w:val="false"/>
           <w:bCs w:val="false"/>
           <w:i/>
@@ -7597,7 +7608,7 @@
           <w:shadow w:val="false"/>
           <w:emboss w:val="false"/>
           <w:imprint w:val="false"/>
-          <w:color w:val="auto"/>
+          <w:color w:val="00000A"/>
           <w:spacing w:val="0"/>
           <w:w w:val="100"/>
           <w:position w:val="0"/>
@@ -7607,7 +7618,7 @@
           <w:u w:val="none"/>
           <w:vertAlign w:val="baseline"/>
           <w:em w:val="none"/>
-          <w:lang w:val="en-CA" w:eastAsia="en-US" w:bidi="ar-SA"/>
+          <w:lang w:bidi="ar-SA" w:val="en-CA" w:eastAsia="en-US"/>
         </w:rPr>
         <w:t>Reply to Jenny Fisher (09/09/2016, 12:09): " "</w:t>
       </w:r>
@@ -7803,7 +7814,7 @@
     <w:p>
       <w:r>
         <w:rPr>
-          <w:rFonts w:ascii="Cambria" w:hAnsi="Cambria" w:eastAsia="ＭＳ 明朝" w:cs="" w:asciiTheme="minorHAnsi" w:cstheme="minorBidi" w:eastAsiaTheme="minorEastAsia" w:hAnsiTheme="minorHAnsi"/>
+          <w:rFonts w:cs="" w:ascii="Cambria" w:hAnsi="Cambria" w:eastAsia="ＭＳ 明朝"/>
           <w:b w:val="false"/>
           <w:bCs w:val="false"/>
           <w:i/>
@@ -7816,7 +7827,7 @@
           <w:shadow w:val="false"/>
           <w:emboss w:val="false"/>
           <w:imprint w:val="false"/>
-          <w:color w:val="auto"/>
+          <w:color w:val="00000A"/>
           <w:spacing w:val="0"/>
           <w:w w:val="100"/>
           <w:position w:val="0"/>
@@ -7826,7 +7837,7 @@
           <w:u w:val="none"/>
           <w:vertAlign w:val="baseline"/>
           <w:em w:val="none"/>
-          <w:lang w:val="en-CA" w:eastAsia="en-US" w:bidi="ar-SA"/>
+          <w:lang w:bidi="ar-SA" w:val="en-CA" w:eastAsia="en-US"/>
         </w:rPr>
         <w:t>Reply to Jenny Fisher (09/09/2016, 12:09): "..."</w:t>
       </w:r>
@@ -7862,7 +7873,7 @@
     <w:p>
       <w:r>
         <w:rPr>
-          <w:rFonts w:ascii="Cambria" w:hAnsi="Cambria" w:eastAsia="ＭＳ 明朝" w:cs="" w:asciiTheme="minorHAnsi" w:cstheme="minorBidi" w:eastAsiaTheme="minorEastAsia" w:hAnsiTheme="minorHAnsi"/>
+          <w:rFonts w:cs="" w:ascii="Cambria" w:hAnsi="Cambria" w:eastAsia="ＭＳ 明朝"/>
           <w:b w:val="false"/>
           <w:bCs w:val="false"/>
           <w:i/>
@@ -7875,7 +7886,7 @@
           <w:shadow w:val="false"/>
           <w:emboss w:val="false"/>
           <w:imprint w:val="false"/>
-          <w:color w:val="auto"/>
+          <w:color w:val="00000A"/>
           <w:spacing w:val="0"/>
           <w:w w:val="100"/>
           <w:position w:val="0"/>
@@ -7885,7 +7896,7 @@
           <w:u w:val="none"/>
           <w:vertAlign w:val="baseline"/>
           <w:em w:val="none"/>
-          <w:lang w:val="en-CA" w:eastAsia="en-US" w:bidi="ar-SA"/>
+          <w:lang w:bidi="ar-SA" w:val="en-CA" w:eastAsia="en-US"/>
         </w:rPr>
         <w:t>Reply to Jenny Fisher (09/09/2016, 12:09): "..."</w:t>
       </w:r>

</xml_diff>